<commit_message>
Subido doc 3 tarea git
</commit_message>
<xml_diff>
--- a/DESPLIEGUE/1.GitHub en Docker (1ªParte).docx
+++ b/DESPLIEGUE/1.GitHub en Docker (1ªParte).docx
@@ -1,10 +1,10 @@
 
 <file path=word/document.xml><?xml version="1.0" encoding="utf-8"?>
-<w:document xmlns:o="urn:schemas-microsoft-com:office:office" xmlns:r="http://schemas.openxmlformats.org/officeDocument/2006/relationships" xmlns:v="urn:schemas-microsoft-com:vml" xmlns:w="http://schemas.openxmlformats.org/wordprocessingml/2006/main" xmlns:w10="urn:schemas-microsoft-com:office:word" xmlns:wp="http://schemas.openxmlformats.org/drawingml/2006/wordprocessingDrawing" xmlns:wps="http://schemas.microsoft.com/office/word/2010/wordprocessingShape" xmlns:wpg="http://schemas.microsoft.com/office/word/2010/wordprocessingGroup" xmlns:mc="http://schemas.openxmlformats.org/markup-compatibility/2006" xmlns:wp14="http://schemas.microsoft.com/office/word/2010/wordprocessingDrawing" xmlns:w14="http://schemas.microsoft.com/office/word/2010/wordml" xmlns:w15="http://schemas.microsoft.com/office/word/2012/wordml" mc:Ignorable="w14 wp14 w15">
+<w:document xmlns:wpc="http://schemas.microsoft.com/office/word/2010/wordprocessingCanvas" xmlns:cx="http://schemas.microsoft.com/office/drawing/2014/chartex" xmlns:cx1="http://schemas.microsoft.com/office/drawing/2015/9/8/chartex" xmlns:cx2="http://schemas.microsoft.com/office/drawing/2015/10/21/chartex" xmlns:cx3="http://schemas.microsoft.com/office/drawing/2016/5/9/chartex" xmlns:cx4="http://schemas.microsoft.com/office/drawing/2016/5/10/chartex" xmlns:cx5="http://schemas.microsoft.com/office/drawing/2016/5/11/chartex" xmlns:cx6="http://schemas.microsoft.com/office/drawing/2016/5/12/chartex" xmlns:cx7="http://schemas.microsoft.com/office/drawing/2016/5/13/chartex" xmlns:cx8="http://schemas.microsoft.com/office/drawing/2016/5/14/chartex" xmlns:mc="http://schemas.openxmlformats.org/markup-compatibility/2006" xmlns:aink="http://schemas.microsoft.com/office/drawing/2016/ink" xmlns:am3d="http://schemas.microsoft.com/office/drawing/2017/model3d" xmlns:o="urn:schemas-microsoft-com:office:office" xmlns:r="http://schemas.openxmlformats.org/officeDocument/2006/relationships" xmlns:m="http://schemas.openxmlformats.org/officeDocument/2006/math" xmlns:v="urn:schemas-microsoft-com:vml" xmlns:wp14="http://schemas.microsoft.com/office/word/2010/wordprocessingDrawing" xmlns:wp="http://schemas.openxmlformats.org/drawingml/2006/wordprocessingDrawing" xmlns:w10="urn:schemas-microsoft-com:office:word" xmlns:w="http://schemas.openxmlformats.org/wordprocessingml/2006/main" xmlns:w14="http://schemas.microsoft.com/office/word/2010/wordml" xmlns:w15="http://schemas.microsoft.com/office/word/2012/wordml" xmlns:w16cex="http://schemas.microsoft.com/office/word/2018/wordml/cex" xmlns:w16cid="http://schemas.microsoft.com/office/word/2016/wordml/cid" xmlns:w16="http://schemas.microsoft.com/office/word/2018/wordml" xmlns:w16sdtdh="http://schemas.microsoft.com/office/word/2020/wordml/sdtdatahash" xmlns:w16se="http://schemas.microsoft.com/office/word/2015/wordml/symex" xmlns:wpg="http://schemas.microsoft.com/office/word/2010/wordprocessingGroup" xmlns:wpi="http://schemas.microsoft.com/office/word/2010/wordprocessingInk" xmlns:wne="http://schemas.microsoft.com/office/word/2006/wordml" xmlns:wps="http://schemas.microsoft.com/office/word/2010/wordprocessingShape" mc:Ignorable="w14 w15 w16se w16cid w16 w16cex w16sdtdh wp14">
   <w:body>
     <w:p>
       <w:pPr>
-        <w:pStyle w:val="ListParagraph"/>
+        <w:pStyle w:val="Prrafodelista"/>
         <w:jc w:val="center"/>
         <w:rPr>
           <w:b/>
@@ -25,23 +25,16 @@
     </w:p>
     <w:p>
       <w:pPr>
-        <w:pStyle w:val="ListParagraph"/>
+        <w:pStyle w:val="Prrafodelista"/>
         <w:jc w:val="both"/>
         <w:rPr>
           <w:sz w:val="28"/>
           <w:szCs w:val="28"/>
         </w:rPr>
       </w:pPr>
-      <w:r>
-        <w:rPr>
-          <w:sz w:val="28"/>
-          <w:szCs w:val="28"/>
-        </w:rPr>
-      </w:r>
-    </w:p>
-    <w:p>
-      <w:pPr>
-        <w:pStyle w:val="Normal"/>
+    </w:p>
+    <w:p>
+      <w:pPr>
         <w:jc w:val="both"/>
         <w:rPr>
           <w:b/>
@@ -60,7 +53,7 @@
     </w:p>
     <w:p>
       <w:pPr>
-        <w:pStyle w:val="ListParagraph"/>
+        <w:pStyle w:val="Prrafodelista"/>
         <w:numPr>
           <w:ilvl w:val="0"/>
           <w:numId w:val="1"/>
@@ -84,29 +77,28 @@
     </w:p>
     <w:p>
       <w:pPr>
-        <w:pStyle w:val="ListParagraph"/>
+        <w:pStyle w:val="Prrafodelista"/>
         <w:numPr>
           <w:ilvl w:val="1"/>
           <w:numId w:val="1"/>
         </w:numPr>
         <w:jc w:val="both"/>
-        <w:rPr/>
-      </w:pPr>
-      <w:r>
-        <w:rPr/>
+      </w:pPr>
+      <w:r>
         <w:t>Instala GIT en un contenedor Docker basado en nuestra imagen base</w:t>
       </w:r>
     </w:p>
     <w:p>
       <w:pPr>
-        <w:pStyle w:val="ListParagraph"/>
-        <w:jc w:val="both"/>
-        <w:rPr/>
-      </w:pPr>
-      <w:r>
-        <w:rPr/>
+        <w:pStyle w:val="Prrafodelista"/>
+        <w:jc w:val="both"/>
+      </w:pPr>
+      <w:r>
+        <w:rPr>
+          <w:noProof/>
+        </w:rPr>
         <w:drawing>
-          <wp:anchor behindDoc="0" distT="0" distB="0" distL="0" distR="0" simplePos="0" locked="0" layoutInCell="0" allowOverlap="1" relativeHeight="2">
+          <wp:anchor distT="0" distB="0" distL="0" distR="0" simplePos="0" relativeHeight="2" behindDoc="0" locked="0" layoutInCell="0" allowOverlap="1" wp14:anchorId="5F1D224D" wp14:editId="7BB9CED1">
             <wp:simplePos x="0" y="0"/>
             <wp:positionH relativeFrom="column">
               <wp:posOffset>803910</wp:posOffset>
@@ -117,7 +109,7 @@
             <wp:extent cx="4985385" cy="144145"/>
             <wp:effectExtent l="0" t="0" r="0" b="0"/>
             <wp:wrapTopAndBottom/>
-            <wp:docPr id="1" name="Image1" descr=""/>
+            <wp:docPr id="1" name="Image1"/>
             <wp:cNvGraphicFramePr>
               <a:graphicFrameLocks xmlns:a="http://schemas.openxmlformats.org/drawingml/2006/main" noChangeAspect="1"/>
             </wp:cNvGraphicFramePr>
@@ -125,13 +117,13 @@
               <a:graphicData uri="http://schemas.openxmlformats.org/drawingml/2006/picture">
                 <pic:pic xmlns:pic="http://schemas.openxmlformats.org/drawingml/2006/picture">
                   <pic:nvPicPr>
-                    <pic:cNvPr id="1" name="Image1" descr=""/>
+                    <pic:cNvPr id="1" name="Image1"/>
                     <pic:cNvPicPr>
                       <a:picLocks noChangeAspect="1" noChangeArrowheads="1"/>
                     </pic:cNvPicPr>
                   </pic:nvPicPr>
                   <pic:blipFill>
-                    <a:blip r:embed="rId2"/>
+                    <a:blip r:embed="rId5"/>
                     <a:stretch>
                       <a:fillRect/>
                     </a:stretch>
@@ -150,8 +142,13 @@
             </a:graphic>
           </wp:anchor>
         </w:drawing>
+      </w:r>
+      <w:r>
+        <w:rPr>
+          <w:noProof/>
+        </w:rPr>
         <w:drawing>
-          <wp:anchor behindDoc="0" distT="0" distB="0" distL="0" distR="0" simplePos="0" locked="0" layoutInCell="0" allowOverlap="1" relativeHeight="3">
+          <wp:anchor distT="0" distB="0" distL="0" distR="0" simplePos="0" relativeHeight="3" behindDoc="0" locked="0" layoutInCell="0" allowOverlap="1" wp14:anchorId="224028E1" wp14:editId="126D0A72">
             <wp:simplePos x="0" y="0"/>
             <wp:positionH relativeFrom="column">
               <wp:posOffset>807085</wp:posOffset>
@@ -162,7 +159,7 @@
             <wp:extent cx="2533015" cy="190500"/>
             <wp:effectExtent l="0" t="0" r="0" b="0"/>
             <wp:wrapTopAndBottom/>
-            <wp:docPr id="2" name="Image2" descr=""/>
+            <wp:docPr id="2" name="Image2"/>
             <wp:cNvGraphicFramePr>
               <a:graphicFrameLocks xmlns:a="http://schemas.openxmlformats.org/drawingml/2006/main" noChangeAspect="1"/>
             </wp:cNvGraphicFramePr>
@@ -170,13 +167,13 @@
               <a:graphicData uri="http://schemas.openxmlformats.org/drawingml/2006/picture">
                 <pic:pic xmlns:pic="http://schemas.openxmlformats.org/drawingml/2006/picture">
                   <pic:nvPicPr>
-                    <pic:cNvPr id="2" name="Image2" descr=""/>
+                    <pic:cNvPr id="2" name="Image2"/>
                     <pic:cNvPicPr>
                       <a:picLocks noChangeAspect="1" noChangeArrowheads="1"/>
                     </pic:cNvPicPr>
                   </pic:nvPicPr>
                   <pic:blipFill>
-                    <a:blip r:embed="rId3"/>
+                    <a:blip r:embed="rId6"/>
                     <a:stretch>
                       <a:fillRect/>
                     </a:stretch>
@@ -195,8 +192,13 @@
             </a:graphic>
           </wp:anchor>
         </w:drawing>
+      </w:r>
+      <w:r>
+        <w:rPr>
+          <w:noProof/>
+        </w:rPr>
         <w:drawing>
-          <wp:anchor behindDoc="0" distT="0" distB="0" distL="0" distR="0" simplePos="0" locked="0" layoutInCell="0" allowOverlap="1" relativeHeight="4">
+          <wp:anchor distT="0" distB="0" distL="0" distR="0" simplePos="0" relativeHeight="4" behindDoc="0" locked="0" layoutInCell="0" allowOverlap="1" wp14:anchorId="7C366E8F" wp14:editId="4F3C582A">
             <wp:simplePos x="0" y="0"/>
             <wp:positionH relativeFrom="column">
               <wp:posOffset>800735</wp:posOffset>
@@ -207,7 +209,7 @@
             <wp:extent cx="3285490" cy="227965"/>
             <wp:effectExtent l="0" t="0" r="0" b="0"/>
             <wp:wrapTopAndBottom/>
-            <wp:docPr id="3" name="Image3" descr=""/>
+            <wp:docPr id="3" name="Image3"/>
             <wp:cNvGraphicFramePr>
               <a:graphicFrameLocks xmlns:a="http://schemas.openxmlformats.org/drawingml/2006/main" noChangeAspect="1"/>
             </wp:cNvGraphicFramePr>
@@ -215,13 +217,13 @@
               <a:graphicData uri="http://schemas.openxmlformats.org/drawingml/2006/picture">
                 <pic:pic xmlns:pic="http://schemas.openxmlformats.org/drawingml/2006/picture">
                   <pic:nvPicPr>
-                    <pic:cNvPr id="3" name="Image3" descr=""/>
+                    <pic:cNvPr id="3" name="Image3"/>
                     <pic:cNvPicPr>
                       <a:picLocks noChangeAspect="1" noChangeArrowheads="1"/>
                     </pic:cNvPicPr>
                   </pic:nvPicPr>
                   <pic:blipFill>
-                    <a:blip r:embed="rId4"/>
+                    <a:blip r:embed="rId7"/>
                     <a:stretch>
                       <a:fillRect/>
                     </a:stretch>
@@ -240,8 +242,13 @@
             </a:graphic>
           </wp:anchor>
         </w:drawing>
+      </w:r>
+      <w:r>
+        <w:rPr>
+          <w:noProof/>
+        </w:rPr>
         <w:drawing>
-          <wp:anchor behindDoc="0" distT="0" distB="0" distL="0" distR="0" simplePos="0" locked="0" layoutInCell="0" allowOverlap="1" relativeHeight="5">
+          <wp:anchor distT="0" distB="0" distL="0" distR="0" simplePos="0" relativeHeight="5" behindDoc="0" locked="0" layoutInCell="0" allowOverlap="1" wp14:anchorId="590F129B" wp14:editId="3249ABDC">
             <wp:simplePos x="0" y="0"/>
             <wp:positionH relativeFrom="column">
               <wp:posOffset>817245</wp:posOffset>
@@ -252,7 +259,7 @@
             <wp:extent cx="2856865" cy="227965"/>
             <wp:effectExtent l="0" t="0" r="0" b="0"/>
             <wp:wrapTopAndBottom/>
-            <wp:docPr id="4" name="Image4" descr=""/>
+            <wp:docPr id="4" name="Image4"/>
             <wp:cNvGraphicFramePr>
               <a:graphicFrameLocks xmlns:a="http://schemas.openxmlformats.org/drawingml/2006/main" noChangeAspect="1"/>
             </wp:cNvGraphicFramePr>
@@ -260,13 +267,13 @@
               <a:graphicData uri="http://schemas.openxmlformats.org/drawingml/2006/picture">
                 <pic:pic xmlns:pic="http://schemas.openxmlformats.org/drawingml/2006/picture">
                   <pic:nvPicPr>
-                    <pic:cNvPr id="4" name="Image4" descr=""/>
+                    <pic:cNvPr id="4" name="Image4"/>
                     <pic:cNvPicPr>
                       <a:picLocks noChangeAspect="1" noChangeArrowheads="1"/>
                     </pic:cNvPicPr>
                   </pic:nvPicPr>
                   <pic:blipFill>
-                    <a:blip r:embed="rId5"/>
+                    <a:blip r:embed="rId8"/>
                     <a:stretch>
                       <a:fillRect/>
                     </a:stretch>
@@ -289,34 +296,29 @@
     </w:p>
     <w:p>
       <w:pPr>
-        <w:pStyle w:val="ListParagraph"/>
+        <w:pStyle w:val="Prrafodelista"/>
         <w:numPr>
           <w:ilvl w:val="1"/>
           <w:numId w:val="1"/>
         </w:numPr>
         <w:jc w:val="both"/>
-        <w:rPr/>
-      </w:pPr>
-      <w:r>
-        <w:rPr/>
+      </w:pPr>
+      <w:r>
         <w:t>Configura tu nombre de usuario y correo</w:t>
       </w:r>
     </w:p>
     <w:p>
       <w:pPr>
-        <w:pStyle w:val="ListParagraph"/>
-        <w:numPr>
-          <w:ilvl w:val="0"/>
-          <w:numId w:val="0"/>
-        </w:numPr>
-        <w:ind w:hanging="0" w:left="1440"/>
-        <w:jc w:val="both"/>
-        <w:rPr/>
-      </w:pPr>
-      <w:r>
-        <w:rPr/>
+        <w:pStyle w:val="Prrafodelista"/>
+        <w:ind w:left="1440"/>
+        <w:jc w:val="both"/>
+      </w:pPr>
+      <w:r>
+        <w:rPr>
+          <w:noProof/>
+        </w:rPr>
         <w:drawing>
-          <wp:anchor behindDoc="0" distT="0" distB="0" distL="0" distR="0" simplePos="0" locked="0" layoutInCell="0" allowOverlap="1" relativeHeight="6">
+          <wp:anchor distT="0" distB="0" distL="0" distR="0" simplePos="0" relativeHeight="6" behindDoc="0" locked="0" layoutInCell="0" allowOverlap="1" wp14:anchorId="4F52F1CF" wp14:editId="3C1378B4">
             <wp:simplePos x="0" y="0"/>
             <wp:positionH relativeFrom="column">
               <wp:posOffset>806450</wp:posOffset>
@@ -327,7 +329,7 @@
             <wp:extent cx="4985385" cy="245745"/>
             <wp:effectExtent l="0" t="0" r="0" b="0"/>
             <wp:wrapSquare wrapText="largest"/>
-            <wp:docPr id="5" name="Image5" descr=""/>
+            <wp:docPr id="5" name="Image5"/>
             <wp:cNvGraphicFramePr>
               <a:graphicFrameLocks xmlns:a="http://schemas.openxmlformats.org/drawingml/2006/main" noChangeAspect="1"/>
             </wp:cNvGraphicFramePr>
@@ -335,13 +337,13 @@
               <a:graphicData uri="http://schemas.openxmlformats.org/drawingml/2006/picture">
                 <pic:pic xmlns:pic="http://schemas.openxmlformats.org/drawingml/2006/picture">
                   <pic:nvPicPr>
-                    <pic:cNvPr id="5" name="Image5" descr=""/>
+                    <pic:cNvPr id="5" name="Image5"/>
                     <pic:cNvPicPr>
                       <a:picLocks noChangeAspect="1" noChangeArrowheads="1"/>
                     </pic:cNvPicPr>
                   </pic:nvPicPr>
                   <pic:blipFill>
-                    <a:blip r:embed="rId6"/>
+                    <a:blip r:embed="rId9"/>
                     <a:stretch>
                       <a:fillRect/>
                     </a:stretch>
@@ -364,34 +366,32 @@
     </w:p>
     <w:p>
       <w:pPr>
-        <w:pStyle w:val="ListParagraph"/>
+        <w:pStyle w:val="Prrafodelista"/>
         <w:numPr>
           <w:ilvl w:val="1"/>
           <w:numId w:val="1"/>
         </w:numPr>
         <w:jc w:val="both"/>
-        <w:rPr/>
-      </w:pPr>
-      <w:r>
-        <w:rPr/>
-        <w:t>Cachea la contraseña para no tener que introducirla nuevamente.</w:t>
-      </w:r>
-    </w:p>
-    <w:p>
-      <w:pPr>
-        <w:pStyle w:val="ListParagraph"/>
-        <w:numPr>
-          <w:ilvl w:val="0"/>
-          <w:numId w:val="0"/>
-        </w:numPr>
-        <w:ind w:hanging="0" w:left="1440"/>
-        <w:jc w:val="both"/>
-        <w:rPr/>
-      </w:pPr>
-      <w:r>
-        <w:rPr/>
+      </w:pPr>
+      <w:r>
+        <w:t xml:space="preserve">Cachea la </w:t>
+      </w:r>
+      <w:r>
+        <w:t>contraseña para no tener que introducirla nuevamente.</w:t>
+      </w:r>
+    </w:p>
+    <w:p>
+      <w:pPr>
+        <w:pStyle w:val="Prrafodelista"/>
+        <w:ind w:left="1440"/>
+        <w:jc w:val="both"/>
+      </w:pPr>
+      <w:r>
+        <w:rPr>
+          <w:noProof/>
+        </w:rPr>
         <w:drawing>
-          <wp:anchor behindDoc="0" distT="0" distB="0" distL="0" distR="0" simplePos="0" locked="0" layoutInCell="0" allowOverlap="1" relativeHeight="7">
+          <wp:anchor distT="0" distB="0" distL="0" distR="0" simplePos="0" relativeHeight="7" behindDoc="0" locked="0" layoutInCell="0" allowOverlap="1" wp14:anchorId="520A5773" wp14:editId="71C9AA3F">
             <wp:simplePos x="0" y="0"/>
             <wp:positionH relativeFrom="column">
               <wp:posOffset>781050</wp:posOffset>
@@ -402,7 +402,7 @@
             <wp:extent cx="4985385" cy="166370"/>
             <wp:effectExtent l="0" t="0" r="0" b="0"/>
             <wp:wrapSquare wrapText="largest"/>
-            <wp:docPr id="6" name="Image6" descr=""/>
+            <wp:docPr id="6" name="Image6"/>
             <wp:cNvGraphicFramePr>
               <a:graphicFrameLocks xmlns:a="http://schemas.openxmlformats.org/drawingml/2006/main" noChangeAspect="1"/>
             </wp:cNvGraphicFramePr>
@@ -410,13 +410,13 @@
               <a:graphicData uri="http://schemas.openxmlformats.org/drawingml/2006/picture">
                 <pic:pic xmlns:pic="http://schemas.openxmlformats.org/drawingml/2006/picture">
                   <pic:nvPicPr>
-                    <pic:cNvPr id="6" name="Image6" descr=""/>
+                    <pic:cNvPr id="6" name="Image6"/>
                     <pic:cNvPicPr>
                       <a:picLocks noChangeAspect="1" noChangeArrowheads="1"/>
                     </pic:cNvPicPr>
                   </pic:nvPicPr>
                   <pic:blipFill>
-                    <a:blip r:embed="rId7"/>
+                    <a:blip r:embed="rId10"/>
                     <a:stretch>
                       <a:fillRect/>
                     </a:stretch>
@@ -439,38 +439,29 @@
     </w:p>
     <w:p>
       <w:pPr>
-        <w:pStyle w:val="ListParagraph"/>
+        <w:pStyle w:val="Prrafodelista"/>
         <w:numPr>
           <w:ilvl w:val="1"/>
           <w:numId w:val="1"/>
         </w:numPr>
         <w:jc w:val="both"/>
-        <w:rPr/>
-      </w:pPr>
-      <w:r>
-        <w:rPr/>
-        <w:t xml:space="preserve"> </w:t>
-      </w:r>
-      <w:r>
-        <w:rPr/>
-        <w:t>Comprueba la versión instalada de GIT</w:t>
-      </w:r>
-    </w:p>
-    <w:p>
-      <w:pPr>
-        <w:pStyle w:val="ListParagraph"/>
-        <w:numPr>
-          <w:ilvl w:val="0"/>
-          <w:numId w:val="0"/>
-        </w:numPr>
-        <w:ind w:hanging="0" w:left="1440"/>
-        <w:jc w:val="both"/>
-        <w:rPr/>
-      </w:pPr>
-      <w:r>
-        <w:rPr/>
+      </w:pPr>
+      <w:r>
+        <w:t xml:space="preserve"> Comprueba la versión instalada de GIT</w:t>
+      </w:r>
+    </w:p>
+    <w:p>
+      <w:pPr>
+        <w:pStyle w:val="Prrafodelista"/>
+        <w:ind w:left="1440"/>
+        <w:jc w:val="both"/>
+      </w:pPr>
+      <w:r>
+        <w:rPr>
+          <w:noProof/>
+        </w:rPr>
         <w:drawing>
-          <wp:anchor behindDoc="0" distT="0" distB="0" distL="0" distR="0" simplePos="0" locked="0" layoutInCell="0" allowOverlap="1" relativeHeight="8">
+          <wp:anchor distT="0" distB="0" distL="0" distR="0" simplePos="0" relativeHeight="8" behindDoc="0" locked="0" layoutInCell="0" allowOverlap="1" wp14:anchorId="60951A10" wp14:editId="5315B64C">
             <wp:simplePos x="0" y="0"/>
             <wp:positionH relativeFrom="column">
               <wp:posOffset>802005</wp:posOffset>
@@ -481,7 +472,7 @@
             <wp:extent cx="2656840" cy="342900"/>
             <wp:effectExtent l="0" t="0" r="0" b="0"/>
             <wp:wrapSquare wrapText="largest"/>
-            <wp:docPr id="7" name="Image7" descr=""/>
+            <wp:docPr id="7" name="Image7"/>
             <wp:cNvGraphicFramePr>
               <a:graphicFrameLocks xmlns:a="http://schemas.openxmlformats.org/drawingml/2006/main" noChangeAspect="1"/>
             </wp:cNvGraphicFramePr>
@@ -489,13 +480,13 @@
               <a:graphicData uri="http://schemas.openxmlformats.org/drawingml/2006/picture">
                 <pic:pic xmlns:pic="http://schemas.openxmlformats.org/drawingml/2006/picture">
                   <pic:nvPicPr>
-                    <pic:cNvPr id="7" name="Image7" descr=""/>
+                    <pic:cNvPr id="7" name="Image7"/>
                     <pic:cNvPicPr>
                       <a:picLocks noChangeAspect="1" noChangeArrowheads="1"/>
                     </pic:cNvPicPr>
                   </pic:nvPicPr>
                   <pic:blipFill>
-                    <a:blip r:embed="rId8"/>
+                    <a:blip r:embed="rId11"/>
                     <a:stretch>
                       <a:fillRect/>
                     </a:stretch>
@@ -518,18 +509,14 @@
     </w:p>
     <w:p>
       <w:pPr>
-        <w:pStyle w:val="ListParagraph"/>
+        <w:pStyle w:val="Prrafodelista"/>
         <w:ind w:left="1440"/>
         <w:jc w:val="both"/>
-        <w:rPr/>
-      </w:pPr>
-      <w:r>
-        <w:rPr/>
-      </w:r>
-    </w:p>
-    <w:p>
-      <w:pPr>
-        <w:pStyle w:val="ListParagraph"/>
+      </w:pPr>
+    </w:p>
+    <w:p>
+      <w:pPr>
+        <w:pStyle w:val="Prrafodelista"/>
         <w:numPr>
           <w:ilvl w:val="0"/>
           <w:numId w:val="1"/>
@@ -554,49 +541,40 @@
     </w:p>
     <w:p>
       <w:pPr>
-        <w:pStyle w:val="ListParagraph"/>
+        <w:pStyle w:val="Prrafodelista"/>
         <w:numPr>
           <w:ilvl w:val="1"/>
           <w:numId w:val="1"/>
         </w:numPr>
         <w:jc w:val="both"/>
-        <w:rPr/>
-      </w:pPr>
-      <w:r>
-        <w:rPr/>
+      </w:pPr>
+      <w:r>
         <w:t>Accede a GITHUB y créate una cuenta</w:t>
       </w:r>
     </w:p>
     <w:p>
       <w:pPr>
-        <w:pStyle w:val="ListParagraph"/>
-        <w:jc w:val="both"/>
-        <w:rPr/>
-      </w:pPr>
-      <w:r>
-        <w:rPr/>
-      </w:r>
-    </w:p>
-    <w:p>
-      <w:pPr>
-        <w:pStyle w:val="ListParagraph"/>
-        <w:jc w:val="both"/>
-        <w:rPr/>
-      </w:pPr>
-      <w:r>
-        <w:rPr/>
-      </w:r>
-    </w:p>
-    <w:p>
-      <w:pPr>
-        <w:pStyle w:val="ListParagraph"/>
-        <w:jc w:val="both"/>
-        <w:rPr/>
-      </w:pPr>
-      <w:r>
-        <w:rPr/>
+        <w:pStyle w:val="Prrafodelista"/>
+        <w:jc w:val="both"/>
+      </w:pPr>
+    </w:p>
+    <w:p>
+      <w:pPr>
+        <w:pStyle w:val="Prrafodelista"/>
+        <w:jc w:val="both"/>
+      </w:pPr>
+    </w:p>
+    <w:p>
+      <w:pPr>
+        <w:pStyle w:val="Prrafodelista"/>
+        <w:jc w:val="both"/>
+      </w:pPr>
+      <w:r>
+        <w:rPr>
+          <w:noProof/>
+        </w:rPr>
         <w:drawing>
-          <wp:anchor behindDoc="0" distT="0" distB="0" distL="0" distR="0" simplePos="0" locked="0" layoutInCell="0" allowOverlap="1" relativeHeight="9">
+          <wp:anchor distT="0" distB="0" distL="0" distR="0" simplePos="0" relativeHeight="9" behindDoc="0" locked="0" layoutInCell="0" allowOverlap="1" wp14:anchorId="02FF5D53" wp14:editId="154B29B8">
             <wp:simplePos x="0" y="0"/>
             <wp:positionH relativeFrom="column">
               <wp:align>center</wp:align>
@@ -606,8 +584,8 @@
             </wp:positionV>
             <wp:extent cx="4985385" cy="2632710"/>
             <wp:effectExtent l="0" t="0" r="0" b="0"/>
-            <wp:wrapSquare wrapText="largest"/>
-            <wp:docPr id="8" name="Image8" descr=""/>
+            <wp:wrapTopAndBottom/>
+            <wp:docPr id="8" name="Image8"/>
             <wp:cNvGraphicFramePr>
               <a:graphicFrameLocks xmlns:a="http://schemas.openxmlformats.org/drawingml/2006/main" noChangeAspect="1"/>
             </wp:cNvGraphicFramePr>
@@ -615,13 +593,13 @@
               <a:graphicData uri="http://schemas.openxmlformats.org/drawingml/2006/picture">
                 <pic:pic xmlns:pic="http://schemas.openxmlformats.org/drawingml/2006/picture">
                   <pic:nvPicPr>
-                    <pic:cNvPr id="8" name="Image8" descr=""/>
+                    <pic:cNvPr id="8" name="Image8"/>
                     <pic:cNvPicPr>
                       <a:picLocks noChangeAspect="1" noChangeArrowheads="1"/>
                     </pic:cNvPicPr>
                   </pic:nvPicPr>
                   <pic:blipFill>
-                    <a:blip r:embed="rId9"/>
+                    <a:blip r:embed="rId12"/>
                     <a:stretch>
                       <a:fillRect/>
                     </a:stretch>
@@ -644,60 +622,43 @@
     </w:p>
     <w:p>
       <w:pPr>
-        <w:pStyle w:val="ListParagraph"/>
+        <w:pStyle w:val="Prrafodelista"/>
         <w:numPr>
           <w:ilvl w:val="1"/>
           <w:numId w:val="1"/>
         </w:numPr>
         <w:jc w:val="both"/>
-        <w:rPr/>
-      </w:pPr>
-      <w:r>
-        <w:rPr/>
+      </w:pPr>
+      <w:r>
         <w:t>Configura tu perfil. No olvides rellenar:</w:t>
       </w:r>
     </w:p>
     <w:p>
       <w:pPr>
-        <w:pStyle w:val="ListParagraph"/>
+        <w:pStyle w:val="Prrafodelista"/>
         <w:numPr>
           <w:ilvl w:val="2"/>
           <w:numId w:val="1"/>
         </w:numPr>
         <w:jc w:val="both"/>
-        <w:rPr/>
-      </w:pPr>
-      <w:r>
-        <w:rPr/>
-        <w:t>Nombre y foto</w:t>
-      </w:r>
-    </w:p>
-    <w:p>
-      <w:pPr>
-        <w:pStyle w:val="ListParagraph"/>
-        <w:numPr>
-          <w:ilvl w:val="0"/>
-          <w:numId w:val="0"/>
-        </w:numPr>
-        <w:ind w:hanging="0" w:left="2160"/>
-        <w:jc w:val="both"/>
-        <w:rPr/>
-      </w:pPr>
-      <w:r>
-        <w:rPr/>
+      </w:pPr>
+      <w:r>
+        <w:rPr>
+          <w:noProof/>
+        </w:rPr>
         <w:drawing>
-          <wp:anchor behindDoc="0" distT="0" distB="0" distL="0" distR="0" simplePos="0" locked="0" layoutInCell="0" allowOverlap="1" relativeHeight="10">
+          <wp:anchor distT="0" distB="0" distL="0" distR="0" simplePos="0" relativeHeight="251615744" behindDoc="0" locked="0" layoutInCell="0" allowOverlap="1" wp14:anchorId="7584986F" wp14:editId="598A7C84">
             <wp:simplePos x="0" y="0"/>
             <wp:positionH relativeFrom="column">
-              <wp:align>center</wp:align>
+              <wp:posOffset>310515</wp:posOffset>
             </wp:positionH>
             <wp:positionV relativeFrom="paragraph">
-              <wp:posOffset>635</wp:posOffset>
+              <wp:posOffset>273050</wp:posOffset>
             </wp:positionV>
-            <wp:extent cx="4413885" cy="1508760"/>
+            <wp:extent cx="4413885" cy="1066800"/>
             <wp:effectExtent l="0" t="0" r="0" b="0"/>
-            <wp:wrapSquare wrapText="largest"/>
-            <wp:docPr id="9" name="Image9" descr=""/>
+            <wp:wrapTopAndBottom/>
+            <wp:docPr id="9" name="Image9"/>
             <wp:cNvGraphicFramePr>
               <a:graphicFrameLocks xmlns:a="http://schemas.openxmlformats.org/drawingml/2006/main" noChangeAspect="1"/>
             </wp:cNvGraphicFramePr>
@@ -705,13 +666,13 @@
               <a:graphicData uri="http://schemas.openxmlformats.org/drawingml/2006/picture">
                 <pic:pic xmlns:pic="http://schemas.openxmlformats.org/drawingml/2006/picture">
                   <pic:nvPicPr>
-                    <pic:cNvPr id="9" name="Image9" descr=""/>
+                    <pic:cNvPr id="9" name="Image9"/>
                     <pic:cNvPicPr>
                       <a:picLocks noChangeAspect="1" noChangeArrowheads="1"/>
                     </pic:cNvPicPr>
                   </pic:nvPicPr>
                   <pic:blipFill>
-                    <a:blip r:embed="rId10"/>
+                    <a:blip r:embed="rId13"/>
                     <a:stretch>
                       <a:fillRect/>
                     </a:stretch>
@@ -719,7 +680,7 @@
                   <pic:spPr bwMode="auto">
                     <a:xfrm>
                       <a:off x="0" y="0"/>
-                      <a:ext cx="4413885" cy="1508760"/>
+                      <a:ext cx="4413885" cy="1066800"/>
                     </a:xfrm>
                     <a:prstGeom prst="rect">
                       <a:avLst/>
@@ -728,51 +689,40 @@
                 </pic:pic>
               </a:graphicData>
             </a:graphic>
+            <wp14:sizeRelV relativeFrom="margin">
+              <wp14:pctHeight>0</wp14:pctHeight>
+            </wp14:sizeRelV>
           </wp:anchor>
         </w:drawing>
       </w:r>
-    </w:p>
-    <w:p>
-      <w:pPr>
-        <w:pStyle w:val="ListParagraph"/>
-        <w:numPr>
-          <w:ilvl w:val="2"/>
-          <w:numId w:val="1"/>
-        </w:numPr>
-        <w:jc w:val="both"/>
-        <w:rPr/>
-      </w:pPr>
-      <w:r>
-        <w:rPr/>
-        <w:t>Web (al menos tu nombre de linkedln)</w:t>
-      </w:r>
-    </w:p>
-    <w:p>
-      <w:pPr>
-        <w:pStyle w:val="ListParagraph"/>
-        <w:numPr>
-          <w:ilvl w:val="0"/>
-          <w:numId w:val="0"/>
-        </w:numPr>
-        <w:ind w:hanging="0" w:left="2160"/>
-        <w:jc w:val="both"/>
-        <w:rPr/>
-      </w:pPr>
-      <w:r>
-        <w:rPr/>
+      <w:r>
+        <w:t>Nombre y foto</w:t>
+      </w:r>
+    </w:p>
+    <w:p>
+      <w:pPr>
+        <w:pStyle w:val="Prrafodelista"/>
+        <w:ind w:left="2160"/>
+        <w:jc w:val="both"/>
+      </w:pPr>
+      <w:r>
+        <w:rPr>
+          <w:noProof/>
+        </w:rPr>
+        <w:lastRenderedPageBreak/>
         <w:drawing>
-          <wp:anchor behindDoc="0" distT="0" distB="0" distL="0" distR="0" simplePos="0" locked="0" layoutInCell="0" allowOverlap="1" relativeHeight="11">
+          <wp:anchor distT="0" distB="0" distL="0" distR="0" simplePos="0" relativeHeight="251618816" behindDoc="0" locked="0" layoutInCell="0" allowOverlap="1" wp14:anchorId="69A0BD1B" wp14:editId="221215DF">
             <wp:simplePos x="0" y="0"/>
             <wp:positionH relativeFrom="column">
-              <wp:align>center</wp:align>
+              <wp:posOffset>638175</wp:posOffset>
             </wp:positionH>
             <wp:positionV relativeFrom="paragraph">
-              <wp:posOffset>635</wp:posOffset>
+              <wp:posOffset>349885</wp:posOffset>
             </wp:positionV>
             <wp:extent cx="4413885" cy="335280"/>
             <wp:effectExtent l="0" t="0" r="0" b="0"/>
-            <wp:wrapSquare wrapText="largest"/>
-            <wp:docPr id="10" name="Image10" descr=""/>
+            <wp:wrapTopAndBottom/>
+            <wp:docPr id="10" name="Image10"/>
             <wp:cNvGraphicFramePr>
               <a:graphicFrameLocks xmlns:a="http://schemas.openxmlformats.org/drawingml/2006/main" noChangeAspect="1"/>
             </wp:cNvGraphicFramePr>
@@ -780,13 +730,13 @@
               <a:graphicData uri="http://schemas.openxmlformats.org/drawingml/2006/picture">
                 <pic:pic xmlns:pic="http://schemas.openxmlformats.org/drawingml/2006/picture">
                   <pic:nvPicPr>
-                    <pic:cNvPr id="10" name="Image10" descr=""/>
+                    <pic:cNvPr id="10" name="Image10"/>
                     <pic:cNvPicPr>
                       <a:picLocks noChangeAspect="1" noChangeArrowheads="1"/>
                     </pic:cNvPicPr>
                   </pic:nvPicPr>
                   <pic:blipFill>
-                    <a:blip r:embed="rId11"/>
+                    <a:blip r:embed="rId14"/>
                     <a:stretch>
                       <a:fillRect/>
                     </a:stretch>
@@ -809,29 +759,56 @@
     </w:p>
     <w:p>
       <w:pPr>
-        <w:pStyle w:val="ListParagraph"/>
+        <w:pStyle w:val="Prrafodelista"/>
         <w:numPr>
           <w:ilvl w:val="2"/>
           <w:numId w:val="1"/>
         </w:numPr>
         <w:jc w:val="both"/>
-        <w:rPr/>
-      </w:pPr>
-      <w:r>
-        <w:rPr/>
+      </w:pPr>
+      <w:r>
+        <w:t xml:space="preserve">Web (al menos tu nombre de </w:t>
+      </w:r>
+      <w:proofErr w:type="spellStart"/>
+      <w:r>
+        <w:t>linkedln</w:t>
+      </w:r>
+      <w:proofErr w:type="spellEnd"/>
+      <w:r>
+        <w:t>)</w:t>
+      </w:r>
+    </w:p>
+    <w:p>
+      <w:pPr>
+        <w:pStyle w:val="Prrafodelista"/>
+        <w:ind w:left="2160"/>
+        <w:jc w:val="both"/>
+      </w:pPr>
+    </w:p>
+    <w:p>
+      <w:pPr>
+        <w:pStyle w:val="Prrafodelista"/>
+        <w:numPr>
+          <w:ilvl w:val="2"/>
+          <w:numId w:val="1"/>
+        </w:numPr>
+        <w:jc w:val="both"/>
+      </w:pPr>
+      <w:r>
         <w:t>Localización (para que te encuentren las empresas)</w:t>
       </w:r>
     </w:p>
     <w:p>
       <w:pPr>
-        <w:pStyle w:val="ListParagraph"/>
-        <w:jc w:val="both"/>
-        <w:rPr/>
-      </w:pPr>
-      <w:r>
-        <w:rPr/>
+        <w:pStyle w:val="Prrafodelista"/>
+        <w:jc w:val="both"/>
+      </w:pPr>
+      <w:r>
+        <w:rPr>
+          <w:noProof/>
+        </w:rPr>
         <w:drawing>
-          <wp:anchor behindDoc="0" distT="0" distB="0" distL="0" distR="0" simplePos="0" locked="0" layoutInCell="0" allowOverlap="1" relativeHeight="12">
+          <wp:anchor distT="0" distB="0" distL="0" distR="0" simplePos="0" relativeHeight="251619840" behindDoc="0" locked="0" layoutInCell="0" allowOverlap="1" wp14:anchorId="115D3876" wp14:editId="404BBE17">
             <wp:simplePos x="0" y="0"/>
             <wp:positionH relativeFrom="column">
               <wp:align>center</wp:align>
@@ -842,7 +819,7 @@
             <wp:extent cx="4373880" cy="2075815"/>
             <wp:effectExtent l="0" t="0" r="0" b="0"/>
             <wp:wrapSquare wrapText="largest"/>
-            <wp:docPr id="11" name="Image11" descr=""/>
+            <wp:docPr id="11" name="Image11"/>
             <wp:cNvGraphicFramePr>
               <a:graphicFrameLocks xmlns:a="http://schemas.openxmlformats.org/drawingml/2006/main" noChangeAspect="1"/>
             </wp:cNvGraphicFramePr>
@@ -850,13 +827,13 @@
               <a:graphicData uri="http://schemas.openxmlformats.org/drawingml/2006/picture">
                 <pic:pic xmlns:pic="http://schemas.openxmlformats.org/drawingml/2006/picture">
                   <pic:nvPicPr>
-                    <pic:cNvPr id="11" name="Image11" descr=""/>
+                    <pic:cNvPr id="11" name="Image11"/>
                     <pic:cNvPicPr>
                       <a:picLocks noChangeAspect="1" noChangeArrowheads="1"/>
                     </pic:cNvPicPr>
                   </pic:nvPicPr>
                   <pic:blipFill>
-                    <a:blip r:embed="rId12"/>
+                    <a:blip r:embed="rId15"/>
                     <a:stretch>
                       <a:fillRect/>
                     </a:stretch>
@@ -879,46 +856,30 @@
     </w:p>
     <w:p>
       <w:pPr>
-        <w:pStyle w:val="ListParagraph"/>
+        <w:pStyle w:val="Prrafodelista"/>
         <w:numPr>
           <w:ilvl w:val="2"/>
           <w:numId w:val="1"/>
         </w:numPr>
         <w:jc w:val="both"/>
-        <w:rPr/>
-      </w:pPr>
-      <w:r>
-        <w:rPr/>
-        <w:t>Disponibles para contratos (Available for hire)</w:t>
-        <w:tab/>
-      </w:r>
-    </w:p>
-    <w:p>
-      <w:pPr>
-        <w:pStyle w:val="ListParagraph"/>
-        <w:numPr>
-          <w:ilvl w:val="0"/>
-          <w:numId w:val="0"/>
-        </w:numPr>
-        <w:ind w:hanging="0" w:left="2160"/>
-        <w:jc w:val="both"/>
-        <w:rPr/>
-      </w:pPr>
-      <w:r>
-        <w:rPr/>
+      </w:pPr>
+      <w:r>
+        <w:rPr>
+          <w:noProof/>
+        </w:rPr>
         <w:drawing>
-          <wp:anchor behindDoc="0" distT="0" distB="0" distL="0" distR="0" simplePos="0" locked="0" layoutInCell="0" allowOverlap="1" relativeHeight="13">
+          <wp:anchor distT="0" distB="0" distL="0" distR="0" simplePos="0" relativeHeight="251622912" behindDoc="0" locked="0" layoutInCell="0" allowOverlap="1" wp14:anchorId="34C84D2D" wp14:editId="3373E220">
             <wp:simplePos x="0" y="0"/>
             <wp:positionH relativeFrom="column">
-              <wp:posOffset>730885</wp:posOffset>
+              <wp:posOffset>692785</wp:posOffset>
             </wp:positionH>
             <wp:positionV relativeFrom="paragraph">
-              <wp:posOffset>635</wp:posOffset>
+              <wp:posOffset>2275840</wp:posOffset>
             </wp:positionV>
             <wp:extent cx="1809115" cy="1580515"/>
             <wp:effectExtent l="0" t="0" r="0" b="0"/>
             <wp:wrapTopAndBottom/>
-            <wp:docPr id="12" name="Image12" descr=""/>
+            <wp:docPr id="12" name="Image12"/>
             <wp:cNvGraphicFramePr>
               <a:graphicFrameLocks xmlns:a="http://schemas.openxmlformats.org/drawingml/2006/main" noChangeAspect="1"/>
             </wp:cNvGraphicFramePr>
@@ -926,13 +887,13 @@
               <a:graphicData uri="http://schemas.openxmlformats.org/drawingml/2006/picture">
                 <pic:pic xmlns:pic="http://schemas.openxmlformats.org/drawingml/2006/picture">
                   <pic:nvPicPr>
-                    <pic:cNvPr id="12" name="Image12" descr=""/>
+                    <pic:cNvPr id="12" name="Image12"/>
                     <pic:cNvPicPr>
                       <a:picLocks noChangeAspect="1" noChangeArrowheads="1"/>
                     </pic:cNvPicPr>
                   </pic:nvPicPr>
                   <pic:blipFill>
-                    <a:blip r:embed="rId13"/>
+                    <a:blip r:embed="rId16"/>
                     <a:stretch>
                       <a:fillRect/>
                     </a:stretch>
@@ -952,43 +913,75 @@
           </wp:anchor>
         </w:drawing>
       </w:r>
-    </w:p>
-    <w:p>
-      <w:pPr>
-        <w:pStyle w:val="ListParagraph"/>
+      <w:r>
+        <w:t>Disponibles para contratos (</w:t>
+      </w:r>
+      <w:proofErr w:type="spellStart"/>
+      <w:r>
+        <w:t>Available</w:t>
+      </w:r>
+      <w:proofErr w:type="spellEnd"/>
+      <w:r>
+        <w:t xml:space="preserve"> </w:t>
+      </w:r>
+      <w:proofErr w:type="spellStart"/>
+      <w:r>
+        <w:t>for</w:t>
+      </w:r>
+      <w:proofErr w:type="spellEnd"/>
+      <w:r>
+        <w:t xml:space="preserve"> </w:t>
+      </w:r>
+      <w:proofErr w:type="spellStart"/>
+      <w:r>
+        <w:t>hire</w:t>
+      </w:r>
+      <w:proofErr w:type="spellEnd"/>
+      <w:r>
+        <w:t>)</w:t>
+      </w:r>
+      <w:r>
+        <w:tab/>
+      </w:r>
+    </w:p>
+    <w:p>
+      <w:pPr>
+        <w:pStyle w:val="Prrafodelista"/>
+        <w:ind w:left="2160"/>
+        <w:jc w:val="both"/>
+      </w:pPr>
+    </w:p>
+    <w:p>
+      <w:pPr>
+        <w:pStyle w:val="Prrafodelista"/>
         <w:numPr>
           <w:ilvl w:val="1"/>
           <w:numId w:val="1"/>
         </w:numPr>
         <w:jc w:val="both"/>
-        <w:rPr/>
-      </w:pPr>
-      <w:r>
-        <w:rPr/>
+      </w:pPr>
+      <w:r>
         <w:t xml:space="preserve">Crea una carpeta dentro del directorio home y clona el repositorio </w:t>
       </w:r>
       <w:r>
         <w:rPr>
-          <w:rStyle w:val="Hyperlink"/>
+          <w:rStyle w:val="Hipervnculo"/>
         </w:rPr>
         <w:t>https://github.com/LuisJoseSanchez/aprende-java-con-ejercicios</w:t>
       </w:r>
     </w:p>
     <w:p>
       <w:pPr>
-        <w:pStyle w:val="ListParagraph"/>
-        <w:numPr>
-          <w:ilvl w:val="0"/>
-          <w:numId w:val="0"/>
-        </w:numPr>
-        <w:ind w:hanging="0" w:left="1440"/>
-        <w:jc w:val="both"/>
-        <w:rPr/>
-      </w:pPr>
-      <w:r>
-        <w:rPr/>
+        <w:pStyle w:val="Prrafodelista"/>
+        <w:ind w:left="1440"/>
+        <w:jc w:val="both"/>
+      </w:pPr>
+      <w:r>
+        <w:rPr>
+          <w:noProof/>
+        </w:rPr>
         <w:drawing>
-          <wp:anchor behindDoc="0" distT="0" distB="0" distL="0" distR="0" simplePos="0" locked="0" layoutInCell="0" allowOverlap="1" relativeHeight="14">
+          <wp:anchor distT="0" distB="0" distL="0" distR="0" simplePos="0" relativeHeight="251623936" behindDoc="0" locked="0" layoutInCell="0" allowOverlap="1" wp14:anchorId="1CAC4976" wp14:editId="188AE8FF">
             <wp:simplePos x="0" y="0"/>
             <wp:positionH relativeFrom="column">
               <wp:posOffset>742950</wp:posOffset>
@@ -999,7 +992,7 @@
             <wp:extent cx="4985385" cy="902970"/>
             <wp:effectExtent l="0" t="0" r="0" b="0"/>
             <wp:wrapSquare wrapText="largest"/>
-            <wp:docPr id="13" name="Image13" descr=""/>
+            <wp:docPr id="13" name="Image13"/>
             <wp:cNvGraphicFramePr>
               <a:graphicFrameLocks xmlns:a="http://schemas.openxmlformats.org/drawingml/2006/main" noChangeAspect="1"/>
             </wp:cNvGraphicFramePr>
@@ -1007,13 +1000,13 @@
               <a:graphicData uri="http://schemas.openxmlformats.org/drawingml/2006/picture">
                 <pic:pic xmlns:pic="http://schemas.openxmlformats.org/drawingml/2006/picture">
                   <pic:nvPicPr>
-                    <pic:cNvPr id="13" name="Image13" descr=""/>
+                    <pic:cNvPr id="13" name="Image13"/>
                     <pic:cNvPicPr>
                       <a:picLocks noChangeAspect="1" noChangeArrowheads="1"/>
                     </pic:cNvPicPr>
                   </pic:nvPicPr>
                   <pic:blipFill>
-                    <a:blip r:embed="rId14"/>
+                    <a:blip r:embed="rId17"/>
                     <a:stretch>
                       <a:fillRect/>
                     </a:stretch>
@@ -1036,33 +1029,36 @@
     </w:p>
     <w:p>
       <w:pPr>
-        <w:pStyle w:val="ListParagraph"/>
+        <w:pStyle w:val="Prrafodelista"/>
         <w:numPr>
           <w:ilvl w:val="1"/>
           <w:numId w:val="1"/>
         </w:numPr>
         <w:jc w:val="both"/>
-        <w:rPr/>
-      </w:pPr>
-      <w:r>
-        <w:rPr/>
-        <w:t xml:space="preserve"> </w:t>
-      </w:r>
-      <w:r>
-        <w:rPr/>
-        <w:t>Instala el comando tree y comprueba toda la estructura de directorios.</w:t>
-      </w:r>
-    </w:p>
-    <w:p>
-      <w:pPr>
-        <w:pStyle w:val="ListParagraph"/>
-        <w:jc w:val="both"/>
-        <w:rPr/>
-      </w:pPr>
-      <w:r>
-        <w:rPr/>
+      </w:pPr>
+      <w:r>
+        <w:t xml:space="preserve"> Instala el comando </w:t>
+      </w:r>
+      <w:proofErr w:type="spellStart"/>
+      <w:r>
+        <w:t>tree</w:t>
+      </w:r>
+      <w:proofErr w:type="spellEnd"/>
+      <w:r>
+        <w:t xml:space="preserve"> y comprueba toda la estructura de directorios.</w:t>
+      </w:r>
+    </w:p>
+    <w:p>
+      <w:pPr>
+        <w:pStyle w:val="Prrafodelista"/>
+        <w:jc w:val="both"/>
+      </w:pPr>
+      <w:r>
+        <w:rPr>
+          <w:noProof/>
+        </w:rPr>
         <w:drawing>
-          <wp:anchor behindDoc="0" distT="0" distB="0" distL="0" distR="0" simplePos="0" locked="0" layoutInCell="0" allowOverlap="1" relativeHeight="15">
+          <wp:anchor distT="0" distB="0" distL="0" distR="0" simplePos="0" relativeHeight="15" behindDoc="0" locked="0" layoutInCell="0" allowOverlap="1" wp14:anchorId="241940CD" wp14:editId="77D7BADB">
             <wp:simplePos x="0" y="0"/>
             <wp:positionH relativeFrom="column">
               <wp:posOffset>765810</wp:posOffset>
@@ -1073,7 +1069,7 @@
             <wp:extent cx="3123565" cy="114300"/>
             <wp:effectExtent l="0" t="0" r="0" b="0"/>
             <wp:wrapTopAndBottom/>
-            <wp:docPr id="14" name="Image14" descr=""/>
+            <wp:docPr id="14" name="Image14"/>
             <wp:cNvGraphicFramePr>
               <a:graphicFrameLocks xmlns:a="http://schemas.openxmlformats.org/drawingml/2006/main" noChangeAspect="1"/>
             </wp:cNvGraphicFramePr>
@@ -1081,13 +1077,13 @@
               <a:graphicData uri="http://schemas.openxmlformats.org/drawingml/2006/picture">
                 <pic:pic xmlns:pic="http://schemas.openxmlformats.org/drawingml/2006/picture">
                   <pic:nvPicPr>
-                    <pic:cNvPr id="14" name="Image14" descr=""/>
+                    <pic:cNvPr id="14" name="Image14"/>
                     <pic:cNvPicPr>
                       <a:picLocks noChangeAspect="1" noChangeArrowheads="1"/>
                     </pic:cNvPicPr>
                   </pic:nvPicPr>
                   <pic:blipFill>
-                    <a:blip r:embed="rId15"/>
+                    <a:blip r:embed="rId18"/>
                     <a:stretch>
                       <a:fillRect/>
                     </a:stretch>
@@ -1110,17 +1106,20 @@
     </w:p>
     <w:p>
       <w:pPr>
-        <w:pStyle w:val="ListParagraph"/>
+        <w:pStyle w:val="Prrafodelista"/>
         <w:numPr>
           <w:ilvl w:val="1"/>
           <w:numId w:val="1"/>
         </w:numPr>
         <w:jc w:val="both"/>
-        <w:rPr/>
-      </w:pPr>
-      <w:r>
+      </w:pPr>
+      <w:r>
+        <w:rPr>
+          <w:noProof/>
+        </w:rPr>
+        <w:lastRenderedPageBreak/>
         <w:drawing>
-          <wp:anchor behindDoc="0" distT="0" distB="0" distL="0" distR="0" simplePos="0" locked="0" layoutInCell="0" allowOverlap="1" relativeHeight="16">
+          <wp:anchor distT="0" distB="0" distL="0" distR="0" simplePos="0" relativeHeight="16" behindDoc="0" locked="0" layoutInCell="0" allowOverlap="1" wp14:anchorId="2A286137" wp14:editId="7763AAD6">
             <wp:simplePos x="0" y="0"/>
             <wp:positionH relativeFrom="column">
               <wp:posOffset>725805</wp:posOffset>
@@ -1131,7 +1130,7 @@
             <wp:extent cx="4676140" cy="5999480"/>
             <wp:effectExtent l="0" t="0" r="0" b="0"/>
             <wp:wrapTopAndBottom/>
-            <wp:docPr id="15" name="Image15" descr=""/>
+            <wp:docPr id="15" name="Image15"/>
             <wp:cNvGraphicFramePr>
               <a:graphicFrameLocks xmlns:a="http://schemas.openxmlformats.org/drawingml/2006/main" noChangeAspect="1"/>
             </wp:cNvGraphicFramePr>
@@ -1139,13 +1138,13 @@
               <a:graphicData uri="http://schemas.openxmlformats.org/drawingml/2006/picture">
                 <pic:pic xmlns:pic="http://schemas.openxmlformats.org/drawingml/2006/picture">
                   <pic:nvPicPr>
-                    <pic:cNvPr id="15" name="Image15" descr=""/>
+                    <pic:cNvPr id="15" name="Image15"/>
                     <pic:cNvPicPr>
                       <a:picLocks noChangeAspect="1" noChangeArrowheads="1"/>
                     </pic:cNvPicPr>
                   </pic:nvPicPr>
                   <pic:blipFill>
-                    <a:blip r:embed="rId16"/>
+                    <a:blip r:embed="rId19"/>
                     <a:stretch>
                       <a:fillRect/>
                     </a:stretch>
@@ -1166,36 +1165,40 @@
         </w:drawing>
       </w:r>
       <w:r>
-        <w:rPr/>
-        <w:t>Explora github y clona en otra carpeta otro repositorio que consideres interesante</w:t>
-      </w:r>
-    </w:p>
-    <w:p>
-      <w:pPr>
-        <w:pStyle w:val="ListParagraph"/>
-        <w:numPr>
-          <w:ilvl w:val="0"/>
-          <w:numId w:val="0"/>
-        </w:numPr>
-        <w:ind w:hanging="0" w:left="1440"/>
-        <w:jc w:val="both"/>
-        <w:rPr/>
-      </w:pPr>
-      <w:r>
-        <w:rPr/>
+        <w:t xml:space="preserve">Explora </w:t>
+      </w:r>
+      <w:proofErr w:type="spellStart"/>
+      <w:r>
+        <w:t>github</w:t>
+      </w:r>
+      <w:proofErr w:type="spellEnd"/>
+      <w:r>
+        <w:t xml:space="preserve"> y clona en otra carpeta otro repositorio que consideres interesante</w:t>
+      </w:r>
+    </w:p>
+    <w:p>
+      <w:pPr>
+        <w:pStyle w:val="Prrafodelista"/>
+        <w:ind w:left="1440"/>
+        <w:jc w:val="both"/>
+      </w:pPr>
+      <w:r>
+        <w:rPr>
+          <w:noProof/>
+        </w:rPr>
         <w:drawing>
-          <wp:anchor behindDoc="0" distT="0" distB="0" distL="0" distR="0" simplePos="0" locked="0" layoutInCell="0" allowOverlap="1" relativeHeight="17">
+          <wp:anchor distT="0" distB="0" distL="0" distR="0" simplePos="0" relativeHeight="251624960" behindDoc="0" locked="0" layoutInCell="0" allowOverlap="1" wp14:anchorId="5957A791" wp14:editId="55CD7628">
             <wp:simplePos x="0" y="0"/>
             <wp:positionH relativeFrom="column">
-              <wp:align>center</wp:align>
+              <wp:posOffset>590550</wp:posOffset>
             </wp:positionH>
             <wp:positionV relativeFrom="paragraph">
-              <wp:posOffset>635</wp:posOffset>
+              <wp:posOffset>213360</wp:posOffset>
             </wp:positionV>
-            <wp:extent cx="4756785" cy="3042920"/>
+            <wp:extent cx="4756785" cy="2733675"/>
             <wp:effectExtent l="0" t="0" r="0" b="0"/>
-            <wp:wrapSquare wrapText="largest"/>
-            <wp:docPr id="16" name="Image16" descr=""/>
+            <wp:wrapTopAndBottom/>
+            <wp:docPr id="16" name="Image16"/>
             <wp:cNvGraphicFramePr>
               <a:graphicFrameLocks xmlns:a="http://schemas.openxmlformats.org/drawingml/2006/main" noChangeAspect="1"/>
             </wp:cNvGraphicFramePr>
@@ -1203,13 +1206,13 @@
               <a:graphicData uri="http://schemas.openxmlformats.org/drawingml/2006/picture">
                 <pic:pic xmlns:pic="http://schemas.openxmlformats.org/drawingml/2006/picture">
                   <pic:nvPicPr>
-                    <pic:cNvPr id="16" name="Image16" descr=""/>
+                    <pic:cNvPr id="16" name="Image16"/>
                     <pic:cNvPicPr>
                       <a:picLocks noChangeAspect="1" noChangeArrowheads="1"/>
                     </pic:cNvPicPr>
                   </pic:nvPicPr>
                   <pic:blipFill>
-                    <a:blip r:embed="rId17"/>
+                    <a:blip r:embed="rId20"/>
                     <a:stretch>
                       <a:fillRect/>
                     </a:stretch>
@@ -1217,7 +1220,92 @@
                   <pic:spPr bwMode="auto">
                     <a:xfrm>
                       <a:off x="0" y="0"/>
-                      <a:ext cx="4756785" cy="3042920"/>
+                      <a:ext cx="4756785" cy="2733675"/>
+                    </a:xfrm>
+                    <a:prstGeom prst="rect">
+                      <a:avLst/>
+                    </a:prstGeom>
+                  </pic:spPr>
+                </pic:pic>
+              </a:graphicData>
+            </a:graphic>
+            <wp14:sizeRelV relativeFrom="margin">
+              <wp14:pctHeight>0</wp14:pctHeight>
+            </wp14:sizeRelV>
+          </wp:anchor>
+        </w:drawing>
+      </w:r>
+    </w:p>
+    <w:p>
+      <w:pPr>
+        <w:pStyle w:val="Prrafodelista"/>
+        <w:numPr>
+          <w:ilvl w:val="1"/>
+          <w:numId w:val="1"/>
+        </w:numPr>
+        <w:jc w:val="both"/>
+      </w:pPr>
+      <w:r>
+        <w:lastRenderedPageBreak/>
+        <w:t xml:space="preserve">Como los repositorios en </w:t>
+      </w:r>
+      <w:proofErr w:type="spellStart"/>
+      <w:r>
+        <w:t>Github</w:t>
+      </w:r>
+      <w:proofErr w:type="spellEnd"/>
+      <w:r>
+        <w:t xml:space="preserve"> van cambiando, actualiza los dos repositorios locales clonados anteriormente. Los re</w:t>
+      </w:r>
+      <w:r>
+        <w:t>positorios no se sincronizan, hay que ir actualizándolos periódicamente.</w:t>
+      </w:r>
+    </w:p>
+    <w:p>
+      <w:pPr>
+        <w:pStyle w:val="Prrafodelista"/>
+        <w:ind w:left="1440"/>
+        <w:jc w:val="both"/>
+      </w:pPr>
+      <w:r>
+        <w:rPr>
+          <w:noProof/>
+        </w:rPr>
+        <w:drawing>
+          <wp:anchor distT="0" distB="0" distL="0" distR="0" simplePos="0" relativeHeight="251627008" behindDoc="0" locked="0" layoutInCell="0" allowOverlap="1" wp14:anchorId="42C6F3F2" wp14:editId="4CE4F946">
+            <wp:simplePos x="0" y="0"/>
+            <wp:positionH relativeFrom="column">
+              <wp:posOffset>695325</wp:posOffset>
+            </wp:positionH>
+            <wp:positionV relativeFrom="paragraph">
+              <wp:posOffset>1697355</wp:posOffset>
+            </wp:positionV>
+            <wp:extent cx="4985385" cy="311785"/>
+            <wp:effectExtent l="0" t="0" r="0" b="0"/>
+            <wp:wrapTopAndBottom/>
+            <wp:docPr id="18" name="Image17"/>
+            <wp:cNvGraphicFramePr>
+              <a:graphicFrameLocks xmlns:a="http://schemas.openxmlformats.org/drawingml/2006/main" noChangeAspect="1"/>
+            </wp:cNvGraphicFramePr>
+            <a:graphic xmlns:a="http://schemas.openxmlformats.org/drawingml/2006/main">
+              <a:graphicData uri="http://schemas.openxmlformats.org/drawingml/2006/picture">
+                <pic:pic xmlns:pic="http://schemas.openxmlformats.org/drawingml/2006/picture">
+                  <pic:nvPicPr>
+                    <pic:cNvPr id="18" name="Image17"/>
+                    <pic:cNvPicPr>
+                      <a:picLocks noChangeAspect="1" noChangeArrowheads="1"/>
+                    </pic:cNvPicPr>
+                  </pic:nvPicPr>
+                  <pic:blipFill>
+                    <a:blip r:embed="rId21"/>
+                    <a:stretch>
+                      <a:fillRect/>
+                    </a:stretch>
+                  </pic:blipFill>
+                  <pic:spPr bwMode="auto">
+                    <a:xfrm>
+                      <a:off x="0" y="0"/>
+                      <a:ext cx="4985385" cy="311785"/>
                     </a:xfrm>
                     <a:prstGeom prst="rect">
                       <a:avLst/>
@@ -1229,48 +1317,23 @@
           </wp:anchor>
         </w:drawing>
       </w:r>
-    </w:p>
-    <w:p>
-      <w:pPr>
-        <w:pStyle w:val="ListParagraph"/>
-        <w:numPr>
-          <w:ilvl w:val="1"/>
-          <w:numId w:val="1"/>
-        </w:numPr>
-        <w:jc w:val="both"/>
-        <w:rPr/>
-      </w:pPr>
-      <w:r>
-        <w:rPr/>
-        <w:t>Como los repositorios en Github van cambiando, actualiza los dos repositorios locales clonados anteriormente. Los repositorios no se sincronizan, hay que ir actualizándolos periódicamente.</w:t>
-      </w:r>
-    </w:p>
-    <w:p>
-      <w:pPr>
-        <w:pStyle w:val="ListParagraph"/>
-        <w:numPr>
-          <w:ilvl w:val="0"/>
-          <w:numId w:val="0"/>
-        </w:numPr>
-        <w:ind w:hanging="0" w:left="1440"/>
-        <w:jc w:val="both"/>
-        <w:rPr/>
-      </w:pPr>
-      <w:r>
-        <w:rPr/>
+      <w:r>
+        <w:rPr>
+          <w:noProof/>
+        </w:rPr>
         <w:drawing>
-          <wp:anchor behindDoc="0" distT="0" distB="0" distL="0" distR="0" simplePos="0" locked="0" layoutInCell="0" allowOverlap="1" relativeHeight="19">
+          <wp:anchor distT="0" distB="0" distL="0" distR="0" simplePos="0" relativeHeight="251629056" behindDoc="0" locked="0" layoutInCell="0" allowOverlap="1" wp14:anchorId="0F40EB8F" wp14:editId="5EDE2DAF">
             <wp:simplePos x="0" y="0"/>
             <wp:positionH relativeFrom="column">
-              <wp:align>center</wp:align>
+              <wp:posOffset>691515</wp:posOffset>
             </wp:positionH>
             <wp:positionV relativeFrom="paragraph">
-              <wp:posOffset>635</wp:posOffset>
+              <wp:posOffset>24765</wp:posOffset>
             </wp:positionV>
             <wp:extent cx="4985385" cy="1487805"/>
             <wp:effectExtent l="0" t="0" r="0" b="0"/>
-            <wp:wrapSquare wrapText="largest"/>
-            <wp:docPr id="17" name="Image18" descr=""/>
+            <wp:wrapTopAndBottom/>
+            <wp:docPr id="17" name="Image18"/>
             <wp:cNvGraphicFramePr>
               <a:graphicFrameLocks xmlns:a="http://schemas.openxmlformats.org/drawingml/2006/main" noChangeAspect="1"/>
             </wp:cNvGraphicFramePr>
@@ -1278,13 +1341,13 @@
               <a:graphicData uri="http://schemas.openxmlformats.org/drawingml/2006/picture">
                 <pic:pic xmlns:pic="http://schemas.openxmlformats.org/drawingml/2006/picture">
                   <pic:nvPicPr>
-                    <pic:cNvPr id="17" name="Image18" descr=""/>
+                    <pic:cNvPr id="17" name="Image18"/>
                     <pic:cNvPicPr>
                       <a:picLocks noChangeAspect="1" noChangeArrowheads="1"/>
                     </pic:cNvPicPr>
                   </pic:nvPicPr>
                   <pic:blipFill>
-                    <a:blip r:embed="rId18"/>
+                    <a:blip r:embed="rId22"/>
                     <a:stretch>
                       <a:fillRect/>
                     </a:stretch>
@@ -1307,30 +1370,199 @@
     </w:p>
     <w:p>
       <w:pPr>
-        <w:pStyle w:val="ListParagraph"/>
+        <w:pStyle w:val="Prrafodelista"/>
+        <w:ind w:left="1440"/>
+        <w:jc w:val="both"/>
+      </w:pPr>
+    </w:p>
+    <w:p>
+      <w:pPr>
+        <w:pStyle w:val="Prrafodelista"/>
+        <w:ind w:left="1440"/>
+        <w:jc w:val="both"/>
+      </w:pPr>
+    </w:p>
+    <w:p>
+      <w:pPr>
+        <w:pStyle w:val="Prrafodelista"/>
         <w:numPr>
           <w:ilvl w:val="0"/>
-          <w:numId w:val="0"/>
+          <w:numId w:val="1"/>
         </w:numPr>
-        <w:ind w:hanging="0" w:left="1440"/>
-        <w:jc w:val="both"/>
-        <w:rPr/>
-      </w:pPr>
-      <w:r>
-        <w:rPr/>
+        <w:jc w:val="both"/>
+        <w:rPr>
+          <w:b/>
+          <w:bCs/>
+          <w:sz w:val="28"/>
+          <w:szCs w:val="28"/>
+        </w:rPr>
+      </w:pPr>
+      <w:r>
+        <w:rPr>
+          <w:b/>
+          <w:bCs/>
+          <w:sz w:val="28"/>
+          <w:szCs w:val="28"/>
+        </w:rPr>
+        <w:t>GITHUB (crear nuestro propio repositorio)</w:t>
+      </w:r>
+    </w:p>
+    <w:p>
+      <w:pPr>
+        <w:pStyle w:val="Prrafodelista"/>
+        <w:numPr>
+          <w:ilvl w:val="1"/>
+          <w:numId w:val="1"/>
+        </w:numPr>
+        <w:jc w:val="both"/>
+      </w:pPr>
+      <w:r>
+        <w:t xml:space="preserve">Crea tu propio repositorio. </w:t>
+      </w:r>
+    </w:p>
+    <w:p>
+      <w:pPr>
+        <w:pStyle w:val="Prrafodelista"/>
+        <w:numPr>
+          <w:ilvl w:val="0"/>
+          <w:numId w:val="2"/>
+        </w:numPr>
+        <w:jc w:val="both"/>
+        <w:rPr>
+          <w:sz w:val="16"/>
+          <w:szCs w:val="16"/>
+        </w:rPr>
+      </w:pPr>
+      <w:r>
+        <w:rPr>
+          <w:sz w:val="16"/>
+          <w:szCs w:val="16"/>
+        </w:rPr>
+        <w:t>El nombre no puede tener espacios en blanco</w:t>
+      </w:r>
+    </w:p>
+    <w:p>
+      <w:pPr>
+        <w:pStyle w:val="Prrafodelista"/>
+        <w:numPr>
+          <w:ilvl w:val="0"/>
+          <w:numId w:val="2"/>
+        </w:numPr>
+        <w:jc w:val="both"/>
+        <w:rPr>
+          <w:sz w:val="16"/>
+          <w:szCs w:val="16"/>
+        </w:rPr>
+      </w:pPr>
+      <w:r>
+        <w:rPr>
+          <w:sz w:val="16"/>
+          <w:szCs w:val="16"/>
+        </w:rPr>
+        <w:t>Marca la casilla “</w:t>
+      </w:r>
+      <w:proofErr w:type="spellStart"/>
+      <w:r>
+        <w:rPr>
+          <w:sz w:val="16"/>
+          <w:szCs w:val="16"/>
+        </w:rPr>
+        <w:t>Initialize</w:t>
+      </w:r>
+      <w:proofErr w:type="spellEnd"/>
+      <w:r>
+        <w:rPr>
+          <w:sz w:val="16"/>
+          <w:szCs w:val="16"/>
+        </w:rPr>
+        <w:t xml:space="preserve"> </w:t>
+      </w:r>
+      <w:proofErr w:type="spellStart"/>
+      <w:r>
+        <w:rPr>
+          <w:sz w:val="16"/>
+          <w:szCs w:val="16"/>
+        </w:rPr>
+        <w:t>this</w:t>
+      </w:r>
+      <w:proofErr w:type="spellEnd"/>
+      <w:r>
+        <w:rPr>
+          <w:sz w:val="16"/>
+          <w:szCs w:val="16"/>
+        </w:rPr>
+        <w:t xml:space="preserve"> </w:t>
+      </w:r>
+      <w:proofErr w:type="spellStart"/>
+      <w:r>
+        <w:rPr>
+          <w:sz w:val="16"/>
+          <w:szCs w:val="16"/>
+        </w:rPr>
+        <w:t>repository</w:t>
+      </w:r>
+      <w:proofErr w:type="spellEnd"/>
+      <w:r>
+        <w:rPr>
+          <w:sz w:val="16"/>
+          <w:szCs w:val="16"/>
+        </w:rPr>
+        <w:t xml:space="preserve"> </w:t>
+      </w:r>
+      <w:proofErr w:type="spellStart"/>
+      <w:r>
+        <w:rPr>
+          <w:sz w:val="16"/>
+          <w:szCs w:val="16"/>
+        </w:rPr>
+        <w:t>with</w:t>
+      </w:r>
+      <w:proofErr w:type="spellEnd"/>
+      <w:r>
+        <w:rPr>
+          <w:sz w:val="16"/>
+          <w:szCs w:val="16"/>
+        </w:rPr>
+        <w:t xml:space="preserve"> </w:t>
+      </w:r>
+      <w:r>
+        <w:rPr>
+          <w:sz w:val="16"/>
+          <w:szCs w:val="16"/>
+        </w:rPr>
+        <w:t>README”. Al marcar esta opción, se crea el fichero README.md que contiene por defecto el nombre y la descripción del repositorio; de esta forma ya hay algo dentro del proyecto, no está vacío y, por tanto, ya lo podemos clonar a nuestro ordenador.</w:t>
+      </w:r>
+    </w:p>
+    <w:p>
+      <w:pPr>
+        <w:pStyle w:val="Prrafodelista"/>
+        <w:numPr>
+          <w:ilvl w:val="0"/>
+          <w:numId w:val="2"/>
+        </w:numPr>
+        <w:jc w:val="both"/>
+        <w:rPr>
+          <w:sz w:val="16"/>
+          <w:szCs w:val="16"/>
+        </w:rPr>
+      </w:pPr>
+      <w:r>
+        <w:rPr>
+          <w:noProof/>
+        </w:rPr>
         <w:drawing>
-          <wp:anchor behindDoc="0" distT="0" distB="0" distL="0" distR="0" simplePos="0" locked="0" layoutInCell="0" allowOverlap="1" relativeHeight="18">
+          <wp:anchor distT="0" distB="0" distL="0" distR="0" simplePos="0" relativeHeight="251633152" behindDoc="0" locked="0" layoutInCell="0" allowOverlap="1" wp14:anchorId="602231DB" wp14:editId="4C126988">
             <wp:simplePos x="0" y="0"/>
             <wp:positionH relativeFrom="column">
-              <wp:align>center</wp:align>
+              <wp:posOffset>453390</wp:posOffset>
             </wp:positionH>
             <wp:positionV relativeFrom="paragraph">
-              <wp:posOffset>635</wp:posOffset>
+              <wp:posOffset>257810</wp:posOffset>
             </wp:positionV>
-            <wp:extent cx="4985385" cy="311785"/>
+            <wp:extent cx="5213985" cy="4698365"/>
             <wp:effectExtent l="0" t="0" r="0" b="0"/>
-            <wp:wrapSquare wrapText="largest"/>
-            <wp:docPr id="18" name="Image17" descr=""/>
+            <wp:wrapTopAndBottom/>
+            <wp:docPr id="19" name="Image19"/>
             <wp:cNvGraphicFramePr>
               <a:graphicFrameLocks xmlns:a="http://schemas.openxmlformats.org/drawingml/2006/main" noChangeAspect="1"/>
             </wp:cNvGraphicFramePr>
@@ -1338,185 +1570,13 @@
               <a:graphicData uri="http://schemas.openxmlformats.org/drawingml/2006/picture">
                 <pic:pic xmlns:pic="http://schemas.openxmlformats.org/drawingml/2006/picture">
                   <pic:nvPicPr>
-                    <pic:cNvPr id="18" name="Image17" descr=""/>
+                    <pic:cNvPr id="19" name="Image19"/>
                     <pic:cNvPicPr>
                       <a:picLocks noChangeAspect="1" noChangeArrowheads="1"/>
                     </pic:cNvPicPr>
                   </pic:nvPicPr>
                   <pic:blipFill>
-                    <a:blip r:embed="rId19"/>
-                    <a:stretch>
-                      <a:fillRect/>
-                    </a:stretch>
-                  </pic:blipFill>
-                  <pic:spPr bwMode="auto">
-                    <a:xfrm>
-                      <a:off x="0" y="0"/>
-                      <a:ext cx="4985385" cy="311785"/>
-                    </a:xfrm>
-                    <a:prstGeom prst="rect">
-                      <a:avLst/>
-                    </a:prstGeom>
-                  </pic:spPr>
-                </pic:pic>
-              </a:graphicData>
-            </a:graphic>
-          </wp:anchor>
-        </w:drawing>
-      </w:r>
-    </w:p>
-    <w:p>
-      <w:pPr>
-        <w:pStyle w:val="ListParagraph"/>
-        <w:ind w:left="1440"/>
-        <w:jc w:val="both"/>
-        <w:rPr/>
-      </w:pPr>
-      <w:r>
-        <w:rPr/>
-      </w:r>
-    </w:p>
-    <w:p>
-      <w:pPr>
-        <w:pStyle w:val="ListParagraph"/>
-        <w:numPr>
-          <w:ilvl w:val="0"/>
-          <w:numId w:val="1"/>
-        </w:numPr>
-        <w:jc w:val="both"/>
-        <w:rPr>
-          <w:b/>
-          <w:bCs/>
-          <w:sz w:val="28"/>
-          <w:szCs w:val="28"/>
-        </w:rPr>
-      </w:pPr>
-      <w:r>
-        <w:rPr>
-          <w:b/>
-          <w:bCs/>
-          <w:sz w:val="28"/>
-          <w:szCs w:val="28"/>
-        </w:rPr>
-        <w:t>GITHUB (crear nuestro propio repositorio)</w:t>
-      </w:r>
-    </w:p>
-    <w:p>
-      <w:pPr>
-        <w:pStyle w:val="ListParagraph"/>
-        <w:numPr>
-          <w:ilvl w:val="1"/>
-          <w:numId w:val="1"/>
-        </w:numPr>
-        <w:jc w:val="both"/>
-        <w:rPr/>
-      </w:pPr>
-      <w:r>
-        <w:rPr/>
-        <w:t xml:space="preserve">Crea tu propio repositorio. </w:t>
-      </w:r>
-    </w:p>
-    <w:p>
-      <w:pPr>
-        <w:pStyle w:val="ListParagraph"/>
-        <w:numPr>
-          <w:ilvl w:val="0"/>
-          <w:numId w:val="2"/>
-        </w:numPr>
-        <w:jc w:val="both"/>
-        <w:rPr>
-          <w:sz w:val="16"/>
-          <w:szCs w:val="16"/>
-        </w:rPr>
-      </w:pPr>
-      <w:r>
-        <w:rPr>
-          <w:sz w:val="16"/>
-          <w:szCs w:val="16"/>
-        </w:rPr>
-        <w:t>El nombre no puede tener espacios en blanco</w:t>
-      </w:r>
-    </w:p>
-    <w:p>
-      <w:pPr>
-        <w:pStyle w:val="ListParagraph"/>
-        <w:numPr>
-          <w:ilvl w:val="0"/>
-          <w:numId w:val="2"/>
-        </w:numPr>
-        <w:jc w:val="both"/>
-        <w:rPr>
-          <w:sz w:val="16"/>
-          <w:szCs w:val="16"/>
-        </w:rPr>
-      </w:pPr>
-      <w:r>
-        <w:rPr>
-          <w:sz w:val="16"/>
-          <w:szCs w:val="16"/>
-        </w:rPr>
-        <w:t>Marca la casilla “Initialize this repository with README”. Al marcar esta opción, se crea el fichero README.md que contiene por defecto el nombre y la descripción del repositorio; de esta forma ya hay algo dentro del proyecto, no está vacío y, por tanto, ya lo podemos clonar a nuestro ordenador.</w:t>
-      </w:r>
-    </w:p>
-    <w:p>
-      <w:pPr>
-        <w:pStyle w:val="ListParagraph"/>
-        <w:numPr>
-          <w:ilvl w:val="0"/>
-          <w:numId w:val="2"/>
-        </w:numPr>
-        <w:jc w:val="both"/>
-        <w:rPr>
-          <w:sz w:val="16"/>
-          <w:szCs w:val="16"/>
-        </w:rPr>
-      </w:pPr>
-      <w:r>
-        <w:rPr>
-          <w:sz w:val="16"/>
-          <w:szCs w:val="16"/>
-        </w:rPr>
-        <w:t>No añadas todavía ningún fichero.</w:t>
-      </w:r>
-    </w:p>
-    <w:p>
-      <w:pPr>
-        <w:pStyle w:val="ListParagraph"/>
-        <w:jc w:val="both"/>
-        <w:rPr>
-          <w:sz w:val="16"/>
-          <w:szCs w:val="16"/>
-        </w:rPr>
-      </w:pPr>
-      <w:r>
-        <w:rPr/>
-        <w:drawing>
-          <wp:anchor behindDoc="0" distT="0" distB="0" distL="0" distR="0" simplePos="0" locked="0" layoutInCell="0" allowOverlap="1" relativeHeight="20">
-            <wp:simplePos x="0" y="0"/>
-            <wp:positionH relativeFrom="column">
-              <wp:align>center</wp:align>
-            </wp:positionH>
-            <wp:positionV relativeFrom="paragraph">
-              <wp:posOffset>635</wp:posOffset>
-            </wp:positionV>
-            <wp:extent cx="5213985" cy="4698365"/>
-            <wp:effectExtent l="0" t="0" r="0" b="0"/>
-            <wp:wrapSquare wrapText="largest"/>
-            <wp:docPr id="19" name="Image19" descr=""/>
-            <wp:cNvGraphicFramePr>
-              <a:graphicFrameLocks xmlns:a="http://schemas.openxmlformats.org/drawingml/2006/main" noChangeAspect="1"/>
-            </wp:cNvGraphicFramePr>
-            <a:graphic xmlns:a="http://schemas.openxmlformats.org/drawingml/2006/main">
-              <a:graphicData uri="http://schemas.openxmlformats.org/drawingml/2006/picture">
-                <pic:pic xmlns:pic="http://schemas.openxmlformats.org/drawingml/2006/picture">
-                  <pic:nvPicPr>
-                    <pic:cNvPr id="19" name="Image19" descr=""/>
-                    <pic:cNvPicPr>
-                      <a:picLocks noChangeAspect="1" noChangeArrowheads="1"/>
-                    </pic:cNvPicPr>
-                  </pic:nvPicPr>
-                  <pic:blipFill>
-                    <a:blip r:embed="rId20"/>
+                    <a:blip r:embed="rId23"/>
                     <a:stretch>
                       <a:fillRect/>
                     </a:stretch>
@@ -1536,18 +1596,116 @@
           </wp:anchor>
         </w:drawing>
       </w:r>
-    </w:p>
-    <w:p>
-      <w:pPr>
-        <w:pStyle w:val="ListParagraph"/>
+      <w:r>
+        <w:rPr>
+          <w:sz w:val="16"/>
+          <w:szCs w:val="16"/>
+        </w:rPr>
+        <w:t>No añadas</w:t>
+      </w:r>
+      <w:r>
+        <w:rPr>
+          <w:sz w:val="16"/>
+          <w:szCs w:val="16"/>
+        </w:rPr>
+        <w:t xml:space="preserve"> todavía ningún fichero.</w:t>
+      </w:r>
+    </w:p>
+    <w:p>
+      <w:pPr>
+        <w:pStyle w:val="Prrafodelista"/>
+        <w:jc w:val="both"/>
+        <w:rPr>
+          <w:sz w:val="16"/>
+          <w:szCs w:val="16"/>
+        </w:rPr>
+      </w:pPr>
+    </w:p>
+    <w:p>
+      <w:pPr>
+        <w:pStyle w:val="Prrafodelista"/>
         <w:ind w:left="1440"/>
         <w:jc w:val="both"/>
-        <w:rPr/>
-      </w:pPr>
-      <w:r>
-        <w:rPr/>
+      </w:pPr>
+      <w:r>
+        <w:t xml:space="preserve"> </w:t>
+      </w:r>
+    </w:p>
+    <w:p>
+      <w:pPr>
+        <w:pStyle w:val="Prrafodelista"/>
+        <w:numPr>
+          <w:ilvl w:val="1"/>
+          <w:numId w:val="1"/>
+        </w:numPr>
+        <w:jc w:val="both"/>
+      </w:pPr>
+      <w:r>
+        <w:t>Clónalo en una carpeta de tu pc.</w:t>
+      </w:r>
+    </w:p>
+    <w:p>
+      <w:pPr>
+        <w:pStyle w:val="Prrafodelista"/>
+        <w:ind w:left="1440"/>
+        <w:jc w:val="both"/>
+      </w:pPr>
+      <w:r>
+        <w:rPr>
+          <w:noProof/>
+        </w:rPr>
         <w:drawing>
-          <wp:anchor behindDoc="0" distT="0" distB="0" distL="0" distR="0" simplePos="0" locked="0" layoutInCell="0" allowOverlap="1" relativeHeight="21">
+          <wp:anchor distT="0" distB="0" distL="0" distR="0" simplePos="0" relativeHeight="251662848" behindDoc="0" locked="0" layoutInCell="0" allowOverlap="1" wp14:anchorId="26A33B0D" wp14:editId="5A718DB7">
+            <wp:simplePos x="0" y="0"/>
+            <wp:positionH relativeFrom="column">
+              <wp:posOffset>339090</wp:posOffset>
+            </wp:positionH>
+            <wp:positionV relativeFrom="paragraph">
+              <wp:posOffset>1227455</wp:posOffset>
+            </wp:positionV>
+            <wp:extent cx="4914265" cy="361950"/>
+            <wp:effectExtent l="0" t="0" r="0" b="0"/>
+            <wp:wrapTopAndBottom/>
+            <wp:docPr id="22" name="Image22"/>
+            <wp:cNvGraphicFramePr>
+              <a:graphicFrameLocks xmlns:a="http://schemas.openxmlformats.org/drawingml/2006/main" noChangeAspect="1"/>
+            </wp:cNvGraphicFramePr>
+            <a:graphic xmlns:a="http://schemas.openxmlformats.org/drawingml/2006/main">
+              <a:graphicData uri="http://schemas.openxmlformats.org/drawingml/2006/picture">
+                <pic:pic xmlns:pic="http://schemas.openxmlformats.org/drawingml/2006/picture">
+                  <pic:nvPicPr>
+                    <pic:cNvPr id="22" name="Image22"/>
+                    <pic:cNvPicPr>
+                      <a:picLocks noChangeAspect="1" noChangeArrowheads="1"/>
+                    </pic:cNvPicPr>
+                  </pic:nvPicPr>
+                  <pic:blipFill>
+                    <a:blip r:embed="rId24"/>
+                    <a:stretch>
+                      <a:fillRect/>
+                    </a:stretch>
+                  </pic:blipFill>
+                  <pic:spPr bwMode="auto">
+                    <a:xfrm>
+                      <a:off x="0" y="0"/>
+                      <a:ext cx="4914265" cy="361950"/>
+                    </a:xfrm>
+                    <a:prstGeom prst="rect">
+                      <a:avLst/>
+                    </a:prstGeom>
+                  </pic:spPr>
+                </pic:pic>
+              </a:graphicData>
+            </a:graphic>
+          </wp:anchor>
+        </w:drawing>
+      </w:r>
+      <w:r>
+        <w:rPr>
+          <w:noProof/>
+        </w:rPr>
+        <w:drawing>
+          <wp:anchor distT="0" distB="0" distL="0" distR="0" simplePos="0" relativeHeight="251659776" behindDoc="0" locked="0" layoutInCell="0" allowOverlap="1" wp14:anchorId="1CA926E3" wp14:editId="7060BC77">
             <wp:simplePos x="0" y="0"/>
             <wp:positionH relativeFrom="column">
               <wp:align>center</wp:align>
@@ -1555,10 +1713,10 @@
             <wp:positionV relativeFrom="paragraph">
               <wp:posOffset>635</wp:posOffset>
             </wp:positionV>
-            <wp:extent cx="4756785" cy="3561080"/>
+            <wp:extent cx="4985385" cy="869315"/>
             <wp:effectExtent l="0" t="0" r="0" b="0"/>
-            <wp:wrapSquare wrapText="largest"/>
-            <wp:docPr id="20" name="Image20" descr=""/>
+            <wp:wrapTopAndBottom/>
+            <wp:docPr id="21" name="Image21"/>
             <wp:cNvGraphicFramePr>
               <a:graphicFrameLocks xmlns:a="http://schemas.openxmlformats.org/drawingml/2006/main" noChangeAspect="1"/>
             </wp:cNvGraphicFramePr>
@@ -1566,13 +1724,344 @@
               <a:graphicData uri="http://schemas.openxmlformats.org/drawingml/2006/picture">
                 <pic:pic xmlns:pic="http://schemas.openxmlformats.org/drawingml/2006/picture">
                   <pic:nvPicPr>
-                    <pic:cNvPr id="20" name="Image20" descr=""/>
+                    <pic:cNvPr id="21" name="Image21"/>
                     <pic:cNvPicPr>
                       <a:picLocks noChangeAspect="1" noChangeArrowheads="1"/>
                     </pic:cNvPicPr>
                   </pic:nvPicPr>
                   <pic:blipFill>
-                    <a:blip r:embed="rId21"/>
+                    <a:blip r:embed="rId25"/>
+                    <a:stretch>
+                      <a:fillRect/>
+                    </a:stretch>
+                  </pic:blipFill>
+                  <pic:spPr bwMode="auto">
+                    <a:xfrm>
+                      <a:off x="0" y="0"/>
+                      <a:ext cx="4985385" cy="869315"/>
+                    </a:xfrm>
+                    <a:prstGeom prst="rect">
+                      <a:avLst/>
+                    </a:prstGeom>
+                  </pic:spPr>
+                </pic:pic>
+              </a:graphicData>
+            </a:graphic>
+          </wp:anchor>
+        </w:drawing>
+      </w:r>
+    </w:p>
+    <w:p>
+      <w:pPr>
+        <w:pStyle w:val="Prrafodelista"/>
+        <w:numPr>
+          <w:ilvl w:val="1"/>
+          <w:numId w:val="1"/>
+        </w:numPr>
+        <w:jc w:val="both"/>
+      </w:pPr>
+      <w:r>
+        <w:t xml:space="preserve">Muestra la carpeta </w:t>
+      </w:r>
+      <w:proofErr w:type="gramStart"/>
+      <w:r>
+        <w:t>oculta .</w:t>
+      </w:r>
+      <w:proofErr w:type="spellStart"/>
+      <w:r>
+        <w:t>git</w:t>
+      </w:r>
+      <w:proofErr w:type="spellEnd"/>
+      <w:proofErr w:type="gramEnd"/>
+      <w:r>
+        <w:t xml:space="preserve"> en </w:t>
+      </w:r>
+      <w:r>
+        <w:t>tu pc</w:t>
+      </w:r>
+    </w:p>
+    <w:p>
+      <w:pPr>
+        <w:pStyle w:val="Prrafodelista"/>
+        <w:ind w:left="1440"/>
+        <w:jc w:val="both"/>
+      </w:pPr>
+    </w:p>
+    <w:p>
+      <w:pPr>
+        <w:pStyle w:val="Prrafodelista"/>
+        <w:numPr>
+          <w:ilvl w:val="1"/>
+          <w:numId w:val="1"/>
+        </w:numPr>
+        <w:jc w:val="both"/>
+      </w:pPr>
+      <w:r>
+        <w:t>Añade el fichero a tu repositorio (</w:t>
+      </w:r>
+      <w:proofErr w:type="spellStart"/>
+      <w:r>
+        <w:t>add</w:t>
+      </w:r>
+      <w:proofErr w:type="spellEnd"/>
+      <w:r>
+        <w:t xml:space="preserve">, </w:t>
+      </w:r>
+      <w:proofErr w:type="spellStart"/>
+      <w:r>
+        <w:t>commit</w:t>
+      </w:r>
+      <w:proofErr w:type="spellEnd"/>
+      <w:r>
+        <w:t xml:space="preserve"> y </w:t>
+      </w:r>
+      <w:proofErr w:type="spellStart"/>
+      <w:r>
+        <w:t>push</w:t>
+      </w:r>
+      <w:proofErr w:type="spellEnd"/>
+      <w:r>
+        <w:t>)</w:t>
+      </w:r>
+    </w:p>
+    <w:p>
+      <w:pPr>
+        <w:pStyle w:val="Prrafodelista"/>
+        <w:numPr>
+          <w:ilvl w:val="2"/>
+          <w:numId w:val="1"/>
+        </w:numPr>
+        <w:jc w:val="both"/>
+      </w:pPr>
+      <w:r>
+        <w:t>Crea el fichero en tu ordenador</w:t>
+      </w:r>
+    </w:p>
+    <w:p>
+      <w:pPr>
+        <w:pStyle w:val="Prrafodelista"/>
+        <w:numPr>
+          <w:ilvl w:val="2"/>
+          <w:numId w:val="1"/>
+        </w:numPr>
+        <w:jc w:val="both"/>
+      </w:pPr>
+      <w:proofErr w:type="spellStart"/>
+      <w:r>
+        <w:t>git</w:t>
+      </w:r>
+      <w:proofErr w:type="spellEnd"/>
+      <w:r>
+        <w:t xml:space="preserve"> status (úsalo para saber el estado)</w:t>
+      </w:r>
+    </w:p>
+    <w:p>
+      <w:pPr>
+        <w:pStyle w:val="Prrafodelista"/>
+        <w:numPr>
+          <w:ilvl w:val="2"/>
+          <w:numId w:val="1"/>
+        </w:numPr>
+        <w:jc w:val="both"/>
+      </w:pPr>
+      <w:r>
+        <w:t xml:space="preserve">Añade el </w:t>
+      </w:r>
+      <w:r>
+        <w:t>fichero creado al repositorio</w:t>
+      </w:r>
+    </w:p>
+    <w:p>
+      <w:pPr>
+        <w:pStyle w:val="Prrafodelista"/>
+        <w:numPr>
+          <w:ilvl w:val="2"/>
+          <w:numId w:val="1"/>
+        </w:numPr>
+        <w:jc w:val="both"/>
+      </w:pPr>
+      <w:proofErr w:type="spellStart"/>
+      <w:r>
+        <w:t>git</w:t>
+      </w:r>
+      <w:proofErr w:type="spellEnd"/>
+      <w:r>
+        <w:t xml:space="preserve"> status (úsalo para saber el estado)</w:t>
+      </w:r>
+    </w:p>
+    <w:p>
+      <w:pPr>
+        <w:pStyle w:val="Prrafodelista"/>
+        <w:numPr>
+          <w:ilvl w:val="2"/>
+          <w:numId w:val="1"/>
+        </w:numPr>
+        <w:jc w:val="both"/>
+      </w:pPr>
+      <w:proofErr w:type="spellStart"/>
+      <w:r>
+        <w:t>Commit</w:t>
+      </w:r>
+      <w:proofErr w:type="spellEnd"/>
+    </w:p>
+    <w:p>
+      <w:pPr>
+        <w:pStyle w:val="Prrafodelista"/>
+        <w:numPr>
+          <w:ilvl w:val="2"/>
+          <w:numId w:val="1"/>
+        </w:numPr>
+        <w:jc w:val="both"/>
+      </w:pPr>
+      <w:r>
+        <w:t>Subir todos los cambios locales al repositorio GitHub</w:t>
+      </w:r>
+    </w:p>
+    <w:p>
+      <w:pPr>
+        <w:pStyle w:val="Prrafodelista"/>
+        <w:jc w:val="both"/>
+      </w:pPr>
+      <w:r>
+        <w:rPr>
+          <w:noProof/>
+        </w:rPr>
+        <w:drawing>
+          <wp:anchor distT="0" distB="0" distL="0" distR="0" simplePos="0" relativeHeight="251667968" behindDoc="0" locked="0" layoutInCell="0" allowOverlap="1" wp14:anchorId="7DBCA96A" wp14:editId="630B08E0">
+            <wp:simplePos x="0" y="0"/>
+            <wp:positionH relativeFrom="column">
+              <wp:posOffset>-3810</wp:posOffset>
+            </wp:positionH>
+            <wp:positionV relativeFrom="paragraph">
+              <wp:posOffset>321310</wp:posOffset>
+            </wp:positionV>
+            <wp:extent cx="5213985" cy="3335655"/>
+            <wp:effectExtent l="0" t="0" r="0" b="0"/>
+            <wp:wrapTopAndBottom/>
+            <wp:docPr id="23" name="Image23"/>
+            <wp:cNvGraphicFramePr>
+              <a:graphicFrameLocks xmlns:a="http://schemas.openxmlformats.org/drawingml/2006/main" noChangeAspect="1"/>
+            </wp:cNvGraphicFramePr>
+            <a:graphic xmlns:a="http://schemas.openxmlformats.org/drawingml/2006/main">
+              <a:graphicData uri="http://schemas.openxmlformats.org/drawingml/2006/picture">
+                <pic:pic xmlns:pic="http://schemas.openxmlformats.org/drawingml/2006/picture">
+                  <pic:nvPicPr>
+                    <pic:cNvPr id="23" name="Image23"/>
+                    <pic:cNvPicPr>
+                      <a:picLocks noChangeAspect="1" noChangeArrowheads="1"/>
+                    </pic:cNvPicPr>
+                  </pic:nvPicPr>
+                  <pic:blipFill>
+                    <a:blip r:embed="rId26"/>
+                    <a:stretch>
+                      <a:fillRect/>
+                    </a:stretch>
+                  </pic:blipFill>
+                  <pic:spPr bwMode="auto">
+                    <a:xfrm>
+                      <a:off x="0" y="0"/>
+                      <a:ext cx="5213985" cy="3335655"/>
+                    </a:xfrm>
+                    <a:prstGeom prst="rect">
+                      <a:avLst/>
+                    </a:prstGeom>
+                  </pic:spPr>
+                </pic:pic>
+              </a:graphicData>
+            </a:graphic>
+          </wp:anchor>
+        </w:drawing>
+      </w:r>
+    </w:p>
+    <w:p>
+      <w:pPr>
+        <w:pStyle w:val="Prrafodelista"/>
+        <w:jc w:val="both"/>
+      </w:pPr>
+    </w:p>
+    <w:p>
+      <w:pPr>
+        <w:pStyle w:val="Prrafodelista"/>
+        <w:jc w:val="both"/>
+      </w:pPr>
+    </w:p>
+    <w:p>
+      <w:pPr>
+        <w:pStyle w:val="Prrafodelista"/>
+        <w:jc w:val="both"/>
+      </w:pPr>
+    </w:p>
+    <w:p>
+      <w:pPr>
+        <w:pStyle w:val="Prrafodelista"/>
+        <w:jc w:val="both"/>
+      </w:pPr>
+    </w:p>
+    <w:p>
+      <w:pPr>
+        <w:pStyle w:val="Prrafodelista"/>
+        <w:jc w:val="both"/>
+      </w:pPr>
+    </w:p>
+    <w:p>
+      <w:pPr>
+        <w:pStyle w:val="Prrafodelista"/>
+        <w:jc w:val="both"/>
+      </w:pPr>
+    </w:p>
+    <w:p>
+      <w:pPr>
+        <w:pStyle w:val="Prrafodelista"/>
+        <w:jc w:val="both"/>
+      </w:pPr>
+    </w:p>
+    <w:p>
+      <w:pPr>
+        <w:pStyle w:val="Prrafodelista"/>
+        <w:jc w:val="both"/>
+      </w:pPr>
+    </w:p>
+    <w:p>
+      <w:pPr>
+        <w:pStyle w:val="Prrafodelista"/>
+        <w:numPr>
+          <w:ilvl w:val="1"/>
+          <w:numId w:val="1"/>
+        </w:numPr>
+        <w:jc w:val="both"/>
+      </w:pPr>
+      <w:r>
+        <w:rPr>
+          <w:noProof/>
+        </w:rPr>
+        <w:lastRenderedPageBreak/>
+        <w:drawing>
+          <wp:anchor distT="0" distB="0" distL="0" distR="0" simplePos="0" relativeHeight="251655680" behindDoc="0" locked="0" layoutInCell="0" allowOverlap="1" wp14:anchorId="0DB84916" wp14:editId="3768F5DE">
+            <wp:simplePos x="0" y="0"/>
+            <wp:positionH relativeFrom="column">
+              <wp:posOffset>320040</wp:posOffset>
+            </wp:positionH>
+            <wp:positionV relativeFrom="paragraph">
+              <wp:posOffset>-463550</wp:posOffset>
+            </wp:positionV>
+            <wp:extent cx="4756785" cy="3561080"/>
+            <wp:effectExtent l="0" t="0" r="0" b="0"/>
+            <wp:wrapTopAndBottom/>
+            <wp:docPr id="20" name="Image20"/>
+            <wp:cNvGraphicFramePr>
+              <a:graphicFrameLocks xmlns:a="http://schemas.openxmlformats.org/drawingml/2006/main" noChangeAspect="1"/>
+            </wp:cNvGraphicFramePr>
+            <a:graphic xmlns:a="http://schemas.openxmlformats.org/drawingml/2006/main">
+              <a:graphicData uri="http://schemas.openxmlformats.org/drawingml/2006/picture">
+                <pic:pic xmlns:pic="http://schemas.openxmlformats.org/drawingml/2006/picture">
+                  <pic:nvPicPr>
+                    <pic:cNvPr id="20" name="Image20"/>
+                    <pic:cNvPicPr>
+                      <a:picLocks noChangeAspect="1" noChangeArrowheads="1"/>
+                    </pic:cNvPicPr>
+                  </pic:nvPicPr>
+                  <pic:blipFill>
+                    <a:blip r:embed="rId27"/>
                     <a:stretch>
                       <a:fillRect/>
                     </a:stretch>
@@ -1593,51 +2082,63 @@
         </w:drawing>
       </w:r>
       <w:r>
-        <w:rPr/>
-        <w:t xml:space="preserve"> </w:t>
-      </w:r>
-    </w:p>
-    <w:p>
-      <w:pPr>
-        <w:pStyle w:val="ListParagraph"/>
-        <w:numPr>
-          <w:ilvl w:val="1"/>
-          <w:numId w:val="1"/>
-        </w:numPr>
-        <w:jc w:val="both"/>
-        <w:rPr/>
-      </w:pPr>
-      <w:r>
-        <w:rPr/>
-        <w:t>Clónalo en una carpeta de tu pc.</w:t>
-      </w:r>
-    </w:p>
-    <w:p>
-      <w:pPr>
-        <w:pStyle w:val="ListParagraph"/>
-        <w:numPr>
-          <w:ilvl w:val="0"/>
-          <w:numId w:val="0"/>
-        </w:numPr>
-        <w:ind w:hanging="0" w:left="1440"/>
-        <w:jc w:val="both"/>
-        <w:rPr/>
-      </w:pPr>
-      <w:r>
-        <w:rPr/>
+        <w:t>Aperitivo, comida y postre (</w:t>
+      </w:r>
+      <w:proofErr w:type="spellStart"/>
+      <w:r>
+        <w:t>add</w:t>
+      </w:r>
+      <w:proofErr w:type="spellEnd"/>
+      <w:r>
+        <w:t xml:space="preserve">, </w:t>
+      </w:r>
+      <w:proofErr w:type="spellStart"/>
+      <w:r>
+        <w:t>commit</w:t>
+      </w:r>
+      <w:proofErr w:type="spellEnd"/>
+      <w:r>
+        <w:t xml:space="preserve">, </w:t>
+      </w:r>
+      <w:proofErr w:type="spellStart"/>
+      <w:r>
+        <w:t>push</w:t>
+      </w:r>
+      <w:proofErr w:type="spellEnd"/>
+      <w:r>
+        <w:t>). Modifica el fichero inicial añadiendo algún comentario y realiza el proceso</w:t>
+      </w:r>
+      <w:r>
+        <w:t xml:space="preserve"> completo de nuevo.</w:t>
+      </w:r>
+    </w:p>
+    <w:p>
+      <w:pPr>
+        <w:pStyle w:val="Prrafodelista"/>
+        <w:ind w:left="1440"/>
+        <w:jc w:val="both"/>
+      </w:pPr>
+      <w:bookmarkStart w:id="0" w:name="_Hlk95816420"/>
+      <w:bookmarkStart w:id="1" w:name="_Hlk95816277"/>
+      <w:bookmarkStart w:id="2" w:name="_Hlk95815647"/>
+      <w:bookmarkStart w:id="3" w:name="_Hlk95815212"/>
+      <w:r>
+        <w:rPr>
+          <w:noProof/>
+        </w:rPr>
         <w:drawing>
-          <wp:anchor behindDoc="0" distT="0" distB="0" distL="0" distR="0" simplePos="0" locked="0" layoutInCell="0" allowOverlap="1" relativeHeight="22">
+          <wp:anchor distT="0" distB="0" distL="0" distR="0" simplePos="0" relativeHeight="251679232" behindDoc="0" locked="0" layoutInCell="0" allowOverlap="1" wp14:anchorId="56DE6573" wp14:editId="76472B03">
             <wp:simplePos x="0" y="0"/>
             <wp:positionH relativeFrom="column">
-              <wp:align>center</wp:align>
+              <wp:posOffset>326390</wp:posOffset>
             </wp:positionH>
             <wp:positionV relativeFrom="paragraph">
-              <wp:posOffset>635</wp:posOffset>
+              <wp:posOffset>2444750</wp:posOffset>
             </wp:positionV>
-            <wp:extent cx="4985385" cy="869315"/>
+            <wp:extent cx="5152390" cy="932815"/>
             <wp:effectExtent l="0" t="0" r="0" b="0"/>
-            <wp:wrapSquare wrapText="largest"/>
-            <wp:docPr id="21" name="Image21" descr=""/>
+            <wp:wrapTopAndBottom/>
+            <wp:docPr id="24" name="Image24"/>
             <wp:cNvGraphicFramePr>
               <a:graphicFrameLocks xmlns:a="http://schemas.openxmlformats.org/drawingml/2006/main" noChangeAspect="1"/>
             </wp:cNvGraphicFramePr>
@@ -1645,372 +2146,13 @@
               <a:graphicData uri="http://schemas.openxmlformats.org/drawingml/2006/picture">
                 <pic:pic xmlns:pic="http://schemas.openxmlformats.org/drawingml/2006/picture">
                   <pic:nvPicPr>
-                    <pic:cNvPr id="21" name="Image21" descr=""/>
+                    <pic:cNvPr id="24" name="Image24"/>
                     <pic:cNvPicPr>
                       <a:picLocks noChangeAspect="1" noChangeArrowheads="1"/>
                     </pic:cNvPicPr>
                   </pic:nvPicPr>
                   <pic:blipFill>
-                    <a:blip r:embed="rId22"/>
-                    <a:stretch>
-                      <a:fillRect/>
-                    </a:stretch>
-                  </pic:blipFill>
-                  <pic:spPr bwMode="auto">
-                    <a:xfrm>
-                      <a:off x="0" y="0"/>
-                      <a:ext cx="4985385" cy="869315"/>
-                    </a:xfrm>
-                    <a:prstGeom prst="rect">
-                      <a:avLst/>
-                    </a:prstGeom>
-                  </pic:spPr>
-                </pic:pic>
-              </a:graphicData>
-            </a:graphic>
-          </wp:anchor>
-        </w:drawing>
-      </w:r>
-    </w:p>
-    <w:p>
-      <w:pPr>
-        <w:pStyle w:val="ListParagraph"/>
-        <w:numPr>
-          <w:ilvl w:val="1"/>
-          <w:numId w:val="1"/>
-        </w:numPr>
-        <w:jc w:val="both"/>
-        <w:rPr/>
-      </w:pPr>
-      <w:r>
-        <w:rPr/>
-        <w:t>Muestra la carpeta oculta .git en tu pc</w:t>
-      </w:r>
-    </w:p>
-    <w:p>
-      <w:pPr>
-        <w:pStyle w:val="ListParagraph"/>
-        <w:numPr>
-          <w:ilvl w:val="0"/>
-          <w:numId w:val="0"/>
-        </w:numPr>
-        <w:ind w:hanging="0" w:left="1440"/>
-        <w:jc w:val="both"/>
-        <w:rPr/>
-      </w:pPr>
-      <w:r>
-        <w:rPr/>
-        <w:drawing>
-          <wp:anchor behindDoc="0" distT="0" distB="0" distL="0" distR="0" simplePos="0" locked="0" layoutInCell="0" allowOverlap="1" relativeHeight="23">
-            <wp:simplePos x="0" y="0"/>
-            <wp:positionH relativeFrom="column">
-              <wp:align>center</wp:align>
-            </wp:positionH>
-            <wp:positionV relativeFrom="paragraph">
-              <wp:posOffset>635</wp:posOffset>
-            </wp:positionV>
-            <wp:extent cx="4914265" cy="361950"/>
-            <wp:effectExtent l="0" t="0" r="0" b="0"/>
-            <wp:wrapSquare wrapText="largest"/>
-            <wp:docPr id="22" name="Image22" descr=""/>
-            <wp:cNvGraphicFramePr>
-              <a:graphicFrameLocks xmlns:a="http://schemas.openxmlformats.org/drawingml/2006/main" noChangeAspect="1"/>
-            </wp:cNvGraphicFramePr>
-            <a:graphic xmlns:a="http://schemas.openxmlformats.org/drawingml/2006/main">
-              <a:graphicData uri="http://schemas.openxmlformats.org/drawingml/2006/picture">
-                <pic:pic xmlns:pic="http://schemas.openxmlformats.org/drawingml/2006/picture">
-                  <pic:nvPicPr>
-                    <pic:cNvPr id="22" name="Image22" descr=""/>
-                    <pic:cNvPicPr>
-                      <a:picLocks noChangeAspect="1" noChangeArrowheads="1"/>
-                    </pic:cNvPicPr>
-                  </pic:nvPicPr>
-                  <pic:blipFill>
-                    <a:blip r:embed="rId23"/>
-                    <a:stretch>
-                      <a:fillRect/>
-                    </a:stretch>
-                  </pic:blipFill>
-                  <pic:spPr bwMode="auto">
-                    <a:xfrm>
-                      <a:off x="0" y="0"/>
-                      <a:ext cx="4914265" cy="361950"/>
-                    </a:xfrm>
-                    <a:prstGeom prst="rect">
-                      <a:avLst/>
-                    </a:prstGeom>
-                  </pic:spPr>
-                </pic:pic>
-              </a:graphicData>
-            </a:graphic>
-          </wp:anchor>
-        </w:drawing>
-      </w:r>
-    </w:p>
-    <w:p>
-      <w:pPr>
-        <w:pStyle w:val="ListParagraph"/>
-        <w:numPr>
-          <w:ilvl w:val="1"/>
-          <w:numId w:val="1"/>
-        </w:numPr>
-        <w:jc w:val="both"/>
-        <w:rPr/>
-      </w:pPr>
-      <w:r>
-        <w:rPr/>
-        <w:t>Añade el fichero a tu repositorio (add, commit y push)</w:t>
-      </w:r>
-    </w:p>
-    <w:p>
-      <w:pPr>
-        <w:pStyle w:val="ListParagraph"/>
-        <w:numPr>
-          <w:ilvl w:val="2"/>
-          <w:numId w:val="1"/>
-        </w:numPr>
-        <w:jc w:val="both"/>
-        <w:rPr/>
-      </w:pPr>
-      <w:r>
-        <w:rPr/>
-        <w:t>Crea el fichero en tu ordenador</w:t>
-      </w:r>
-    </w:p>
-    <w:p>
-      <w:pPr>
-        <w:pStyle w:val="ListParagraph"/>
-        <w:numPr>
-          <w:ilvl w:val="2"/>
-          <w:numId w:val="1"/>
-        </w:numPr>
-        <w:jc w:val="both"/>
-        <w:rPr/>
-      </w:pPr>
-      <w:r>
-        <w:rPr/>
-        <w:t>git status (úsalo para saber el estado)</w:t>
-      </w:r>
-    </w:p>
-    <w:p>
-      <w:pPr>
-        <w:pStyle w:val="ListParagraph"/>
-        <w:numPr>
-          <w:ilvl w:val="2"/>
-          <w:numId w:val="1"/>
-        </w:numPr>
-        <w:jc w:val="both"/>
-        <w:rPr/>
-      </w:pPr>
-      <w:r>
-        <w:rPr/>
-        <w:t>Añade el fichero creado al repositorio</w:t>
-      </w:r>
-    </w:p>
-    <w:p>
-      <w:pPr>
-        <w:pStyle w:val="ListParagraph"/>
-        <w:numPr>
-          <w:ilvl w:val="2"/>
-          <w:numId w:val="1"/>
-        </w:numPr>
-        <w:jc w:val="both"/>
-        <w:rPr/>
-      </w:pPr>
-      <w:r>
-        <w:rPr/>
-        <w:t>git status (úsalo para saber el estado)</w:t>
-      </w:r>
-    </w:p>
-    <w:p>
-      <w:pPr>
-        <w:pStyle w:val="ListParagraph"/>
-        <w:numPr>
-          <w:ilvl w:val="2"/>
-          <w:numId w:val="1"/>
-        </w:numPr>
-        <w:jc w:val="both"/>
-        <w:rPr/>
-      </w:pPr>
-      <w:r>
-        <w:rPr/>
-        <w:t>Commit</w:t>
-      </w:r>
-    </w:p>
-    <w:p>
-      <w:pPr>
-        <w:pStyle w:val="ListParagraph"/>
-        <w:numPr>
-          <w:ilvl w:val="2"/>
-          <w:numId w:val="1"/>
-        </w:numPr>
-        <w:jc w:val="both"/>
-        <w:rPr/>
-      </w:pPr>
-      <w:r>
-        <w:rPr/>
-        <w:t>Subir todos los cambios locales al repositorio GitHub</w:t>
-      </w:r>
-    </w:p>
-    <w:p>
-      <w:pPr>
-        <w:pStyle w:val="ListParagraph"/>
-        <w:jc w:val="both"/>
-        <w:rPr/>
-      </w:pPr>
-      <w:r>
-        <w:rPr/>
-        <w:drawing>
-          <wp:anchor behindDoc="0" distT="0" distB="0" distL="0" distR="0" simplePos="0" locked="0" layoutInCell="0" allowOverlap="1" relativeHeight="24">
-            <wp:simplePos x="0" y="0"/>
-            <wp:positionH relativeFrom="column">
-              <wp:align>center</wp:align>
-            </wp:positionH>
-            <wp:positionV relativeFrom="paragraph">
-              <wp:posOffset>635</wp:posOffset>
-            </wp:positionV>
-            <wp:extent cx="5213985" cy="3335655"/>
-            <wp:effectExtent l="0" t="0" r="0" b="0"/>
-            <wp:wrapSquare wrapText="largest"/>
-            <wp:docPr id="23" name="Image23" descr=""/>
-            <wp:cNvGraphicFramePr>
-              <a:graphicFrameLocks xmlns:a="http://schemas.openxmlformats.org/drawingml/2006/main" noChangeAspect="1"/>
-            </wp:cNvGraphicFramePr>
-            <a:graphic xmlns:a="http://schemas.openxmlformats.org/drawingml/2006/main">
-              <a:graphicData uri="http://schemas.openxmlformats.org/drawingml/2006/picture">
-                <pic:pic xmlns:pic="http://schemas.openxmlformats.org/drawingml/2006/picture">
-                  <pic:nvPicPr>
-                    <pic:cNvPr id="23" name="Image23" descr=""/>
-                    <pic:cNvPicPr>
-                      <a:picLocks noChangeAspect="1" noChangeArrowheads="1"/>
-                    </pic:cNvPicPr>
-                  </pic:nvPicPr>
-                  <pic:blipFill>
-                    <a:blip r:embed="rId24"/>
-                    <a:stretch>
-                      <a:fillRect/>
-                    </a:stretch>
-                  </pic:blipFill>
-                  <pic:spPr bwMode="auto">
-                    <a:xfrm>
-                      <a:off x="0" y="0"/>
-                      <a:ext cx="5213985" cy="3335655"/>
-                    </a:xfrm>
-                    <a:prstGeom prst="rect">
-                      <a:avLst/>
-                    </a:prstGeom>
-                  </pic:spPr>
-                </pic:pic>
-              </a:graphicData>
-            </a:graphic>
-          </wp:anchor>
-        </w:drawing>
-      </w:r>
-    </w:p>
-    <w:p>
-      <w:pPr>
-        <w:pStyle w:val="ListParagraph"/>
-        <w:numPr>
-          <w:ilvl w:val="1"/>
-          <w:numId w:val="1"/>
-        </w:numPr>
-        <w:jc w:val="both"/>
-        <w:rPr/>
-      </w:pPr>
-      <w:r>
-        <w:rPr/>
-        <w:t>Aperitivo, comida y postre (add, commit, push). Modifica el fichero inicial añadiendo algún comentario y realiza el proceso completo de nuevo.</w:t>
-      </w:r>
-    </w:p>
-    <w:p>
-      <w:pPr>
-        <w:pStyle w:val="ListParagraph"/>
-        <w:ind w:left="1440"/>
-        <w:jc w:val="both"/>
-        <w:rPr/>
-      </w:pPr>
-      <w:bookmarkStart w:id="0" w:name="_Hlk95816420"/>
-      <w:bookmarkStart w:id="1" w:name="_Hlk95816277"/>
-      <w:bookmarkStart w:id="2" w:name="_Hlk95815647"/>
-      <w:bookmarkStart w:id="3" w:name="_Hlk95815212"/>
-      <w:r>
-        <w:rPr/>
-        <w:t>Comprueba que está en github.</w:t>
-      </w:r>
-      <w:bookmarkEnd w:id="0"/>
-      <w:bookmarkEnd w:id="1"/>
-      <w:bookmarkEnd w:id="2"/>
-      <w:bookmarkEnd w:id="3"/>
-    </w:p>
-    <w:p>
-      <w:pPr>
-        <w:pStyle w:val="Normal"/>
-        <w:spacing w:before="0" w:after="160"/>
-        <w:jc w:val="both"/>
-        <w:rPr/>
-      </w:pPr>
-      <w:r>
-        <w:rPr/>
-      </w:r>
-    </w:p>
-    <w:p>
-      <w:pPr>
-        <w:pStyle w:val="Normal"/>
-        <w:spacing w:before="0" w:after="160"/>
-        <w:jc w:val="both"/>
-        <w:rPr/>
-      </w:pPr>
-      <w:r>
-        <w:rPr/>
-      </w:r>
-    </w:p>
-    <w:p>
-      <w:pPr>
-        <w:pStyle w:val="Normal"/>
-        <w:spacing w:before="0" w:after="160"/>
-        <w:jc w:val="both"/>
-        <w:rPr/>
-      </w:pPr>
-      <w:r>
-        <w:rPr/>
-      </w:r>
-    </w:p>
-    <w:p>
-      <w:pPr>
-        <w:pStyle w:val="Normal"/>
-        <w:spacing w:before="0" w:after="160"/>
-        <w:jc w:val="both"/>
-        <w:rPr/>
-      </w:pPr>
-      <w:r>
-        <w:rPr/>
-        <w:drawing>
-          <wp:anchor behindDoc="0" distT="0" distB="0" distL="0" distR="0" simplePos="0" locked="0" layoutInCell="0" allowOverlap="1" relativeHeight="25">
-            <wp:simplePos x="0" y="0"/>
-            <wp:positionH relativeFrom="column">
-              <wp:align>center</wp:align>
-            </wp:positionH>
-            <wp:positionV relativeFrom="paragraph">
-              <wp:posOffset>635</wp:posOffset>
-            </wp:positionV>
-            <wp:extent cx="5152390" cy="932815"/>
-            <wp:effectExtent l="0" t="0" r="0" b="0"/>
-            <wp:wrapTopAndBottom/>
-            <wp:docPr id="24" name="Image24" descr=""/>
-            <wp:cNvGraphicFramePr>
-              <a:graphicFrameLocks xmlns:a="http://schemas.openxmlformats.org/drawingml/2006/main" noChangeAspect="1"/>
-            </wp:cNvGraphicFramePr>
-            <a:graphic xmlns:a="http://schemas.openxmlformats.org/drawingml/2006/main">
-              <a:graphicData uri="http://schemas.openxmlformats.org/drawingml/2006/picture">
-                <pic:pic xmlns:pic="http://schemas.openxmlformats.org/drawingml/2006/picture">
-                  <pic:nvPicPr>
-                    <pic:cNvPr id="24" name="Image24" descr=""/>
-                    <pic:cNvPicPr>
-                      <a:picLocks noChangeAspect="1" noChangeArrowheads="1"/>
-                    </pic:cNvPicPr>
-                  </pic:nvPicPr>
-                  <pic:blipFill>
-                    <a:blip r:embed="rId25"/>
+                    <a:blip r:embed="rId28"/>
                     <a:stretch>
                       <a:fillRect/>
                     </a:stretch>
@@ -2029,19 +2171,24 @@
             </a:graphic>
           </wp:anchor>
         </w:drawing>
+      </w:r>
+      <w:r>
+        <w:rPr>
+          <w:noProof/>
+        </w:rPr>
         <w:drawing>
-          <wp:anchor behindDoc="0" distT="0" distB="0" distL="0" distR="0" simplePos="0" locked="0" layoutInCell="0" allowOverlap="1" relativeHeight="26">
+          <wp:anchor distT="0" distB="0" distL="0" distR="0" simplePos="0" relativeHeight="251692544" behindDoc="0" locked="0" layoutInCell="0" allowOverlap="1" wp14:anchorId="2E32F7FE" wp14:editId="26DAC827">
             <wp:simplePos x="0" y="0"/>
             <wp:positionH relativeFrom="column">
-              <wp:align>center</wp:align>
+              <wp:posOffset>310515</wp:posOffset>
             </wp:positionH>
             <wp:positionV relativeFrom="paragraph">
-              <wp:posOffset>635</wp:posOffset>
+              <wp:posOffset>358775</wp:posOffset>
             </wp:positionV>
             <wp:extent cx="5671185" cy="1885315"/>
             <wp:effectExtent l="0" t="0" r="0" b="0"/>
-            <wp:wrapSquare wrapText="largest"/>
-            <wp:docPr id="25" name="Image25" descr=""/>
+            <wp:wrapTopAndBottom/>
+            <wp:docPr id="25" name="Image25"/>
             <wp:cNvGraphicFramePr>
               <a:graphicFrameLocks xmlns:a="http://schemas.openxmlformats.org/drawingml/2006/main" noChangeAspect="1"/>
             </wp:cNvGraphicFramePr>
@@ -2049,13 +2196,13 @@
               <a:graphicData uri="http://schemas.openxmlformats.org/drawingml/2006/picture">
                 <pic:pic xmlns:pic="http://schemas.openxmlformats.org/drawingml/2006/picture">
                   <pic:nvPicPr>
-                    <pic:cNvPr id="25" name="Image25" descr=""/>
+                    <pic:cNvPr id="25" name="Image25"/>
                     <pic:cNvPicPr>
                       <a:picLocks noChangeAspect="1" noChangeArrowheads="1"/>
                     </pic:cNvPicPr>
                   </pic:nvPicPr>
                   <pic:blipFill>
-                    <a:blip r:embed="rId26"/>
+                    <a:blip r:embed="rId29"/>
                     <a:stretch>
                       <a:fillRect/>
                     </a:stretch>
@@ -2074,19 +2221,44 @@
             </a:graphic>
           </wp:anchor>
         </w:drawing>
+      </w:r>
+      <w:r>
+        <w:t xml:space="preserve">Comprueba que está en </w:t>
+      </w:r>
+      <w:proofErr w:type="spellStart"/>
+      <w:r>
+        <w:t>github</w:t>
+      </w:r>
+      <w:proofErr w:type="spellEnd"/>
+      <w:r>
+        <w:t>.</w:t>
+      </w:r>
+      <w:bookmarkEnd w:id="0"/>
+      <w:bookmarkEnd w:id="1"/>
+      <w:bookmarkEnd w:id="2"/>
+      <w:bookmarkEnd w:id="3"/>
+    </w:p>
+    <w:p>
+      <w:pPr>
+        <w:jc w:val="both"/>
+      </w:pPr>
+      <w:r>
+        <w:rPr>
+          <w:noProof/>
+        </w:rPr>
         <w:drawing>
-          <wp:anchor behindDoc="0" distT="0" distB="0" distL="0" distR="0" simplePos="0" locked="0" layoutInCell="0" allowOverlap="1" relativeHeight="27">
+          <wp:anchor distT="0" distB="0" distL="0" distR="0" simplePos="0" relativeHeight="251702784" behindDoc="0" locked="0" layoutInCell="0" allowOverlap="1" wp14:anchorId="37AB9DBD" wp14:editId="7D7997E7">
             <wp:simplePos x="0" y="0"/>
             <wp:positionH relativeFrom="column">
-              <wp:align>center</wp:align>
+              <wp:posOffset>323850</wp:posOffset>
             </wp:positionH>
             <wp:positionV relativeFrom="paragraph">
-              <wp:posOffset>635</wp:posOffset>
+              <wp:posOffset>1338580</wp:posOffset>
             </wp:positionV>
             <wp:extent cx="5671185" cy="2362835"/>
             <wp:effectExtent l="0" t="0" r="0" b="0"/>
             <wp:wrapSquare wrapText="largest"/>
-            <wp:docPr id="26" name="Image26" descr=""/>
+            <wp:docPr id="26" name="Image26"/>
             <wp:cNvGraphicFramePr>
               <a:graphicFrameLocks xmlns:a="http://schemas.openxmlformats.org/drawingml/2006/main" noChangeAspect="1"/>
             </wp:cNvGraphicFramePr>
@@ -2094,13 +2266,13 @@
               <a:graphicData uri="http://schemas.openxmlformats.org/drawingml/2006/picture">
                 <pic:pic xmlns:pic="http://schemas.openxmlformats.org/drawingml/2006/picture">
                   <pic:nvPicPr>
-                    <pic:cNvPr id="26" name="Image26" descr=""/>
+                    <pic:cNvPr id="26" name="Image26"/>
                     <pic:cNvPicPr>
                       <a:picLocks noChangeAspect="1" noChangeArrowheads="1"/>
                     </pic:cNvPicPr>
                   </pic:nvPicPr>
                   <pic:blipFill>
-                    <a:blip r:embed="rId27"/>
+                    <a:blip r:embed="rId30"/>
                     <a:stretch>
                       <a:fillRect/>
                     </a:stretch>
@@ -2121,22 +2293,38 @@
         </w:drawing>
       </w:r>
     </w:p>
+    <w:p>
+      <w:pPr>
+        <w:jc w:val="both"/>
+      </w:pPr>
+    </w:p>
+    <w:p>
+      <w:pPr>
+        <w:jc w:val="both"/>
+      </w:pPr>
+    </w:p>
+    <w:p>
+      <w:pPr>
+        <w:jc w:val="both"/>
+      </w:pPr>
+    </w:p>
     <w:sectPr>
-      <w:type w:val="nextPage"/>
       <w:pgSz w:w="11906" w:h="16838"/>
-      <w:pgMar w:left="1701" w:right="1274" w:gutter="0" w:header="0" w:top="1417" w:footer="0" w:bottom="1417"/>
-      <w:pgNumType w:fmt="decimal"/>
-      <w:formProt w:val="false"/>
-      <w:textDirection w:val="lrTb"/>
-      <w:docGrid w:type="default" w:linePitch="360" w:charSpace="4096"/>
+      <w:pgMar w:top="1417" w:right="1274" w:bottom="1417" w:left="1701" w:header="0" w:footer="0" w:gutter="0"/>
+      <w:cols w:space="720"/>
+      <w:formProt w:val="0"/>
+      <w:docGrid w:linePitch="360" w:charSpace="4096"/>
     </w:sectPr>
   </w:body>
 </w:document>
 </file>
 
 <file path=word/numbering.xml><?xml version="1.0" encoding="utf-8"?>
-<w:numbering xmlns:w="http://schemas.openxmlformats.org/wordprocessingml/2006/main" xmlns:o="urn:schemas-microsoft-com:office:office" xmlns:r="http://schemas.openxmlformats.org/officeDocument/2006/relationships" xmlns:v="urn:schemas-microsoft-com:vml" xmlns:mc="http://schemas.openxmlformats.org/markup-compatibility/2006" xmlns:w14="http://schemas.microsoft.com/office/word/2010/wordml" mc:Ignorable="w14">
-  <w:abstractNum w:abstractNumId="1">
+<w:numbering xmlns:wpc="http://schemas.microsoft.com/office/word/2010/wordprocessingCanvas" xmlns:cx="http://schemas.microsoft.com/office/drawing/2014/chartex" xmlns:cx1="http://schemas.microsoft.com/office/drawing/2015/9/8/chartex" xmlns:cx2="http://schemas.microsoft.com/office/drawing/2015/10/21/chartex" xmlns:cx3="http://schemas.microsoft.com/office/drawing/2016/5/9/chartex" xmlns:cx4="http://schemas.microsoft.com/office/drawing/2016/5/10/chartex" xmlns:cx5="http://schemas.microsoft.com/office/drawing/2016/5/11/chartex" xmlns:cx6="http://schemas.microsoft.com/office/drawing/2016/5/12/chartex" xmlns:cx7="http://schemas.microsoft.com/office/drawing/2016/5/13/chartex" xmlns:cx8="http://schemas.microsoft.com/office/drawing/2016/5/14/chartex" xmlns:mc="http://schemas.openxmlformats.org/markup-compatibility/2006" xmlns:aink="http://schemas.microsoft.com/office/drawing/2016/ink" xmlns:am3d="http://schemas.microsoft.com/office/drawing/2017/model3d" xmlns:o="urn:schemas-microsoft-com:office:office" xmlns:r="http://schemas.openxmlformats.org/officeDocument/2006/relationships" xmlns:m="http://schemas.openxmlformats.org/officeDocument/2006/math" xmlns:v="urn:schemas-microsoft-com:vml" xmlns:wp14="http://schemas.microsoft.com/office/word/2010/wordprocessingDrawing" xmlns:wp="http://schemas.openxmlformats.org/drawingml/2006/wordprocessingDrawing" xmlns:w10="urn:schemas-microsoft-com:office:word" xmlns:w="http://schemas.openxmlformats.org/wordprocessingml/2006/main" xmlns:w14="http://schemas.microsoft.com/office/word/2010/wordml" xmlns:w15="http://schemas.microsoft.com/office/word/2012/wordml" xmlns:w16cex="http://schemas.microsoft.com/office/word/2018/wordml/cex" xmlns:w16cid="http://schemas.microsoft.com/office/word/2016/wordml/cid" xmlns:w16="http://schemas.microsoft.com/office/word/2018/wordml" xmlns:w16sdtdh="http://schemas.microsoft.com/office/word/2020/wordml/sdtdatahash" xmlns:w16se="http://schemas.microsoft.com/office/word/2015/wordml/symex" xmlns:wpg="http://schemas.microsoft.com/office/word/2010/wordprocessingGroup" xmlns:wpi="http://schemas.microsoft.com/office/word/2010/wordprocessingInk" xmlns:wne="http://schemas.microsoft.com/office/word/2006/wordml" xmlns:wps="http://schemas.microsoft.com/office/word/2010/wordprocessingShape" mc:Ignorable="w14 w15 w16se w16cid w16 w16cex w16sdtdh wp14">
+  <w:abstractNum w:abstractNumId="0" w15:restartNumberingAfterBreak="0">
+    <w:nsid w:val="0F7774F5"/>
+    <w:multiLevelType w:val="multilevel"/>
+    <w:tmpl w:val="425876A2"/>
     <w:lvl w:ilvl="0">
       <w:start w:val="1"/>
       <w:numFmt w:val="decimal"/>
@@ -2148,7 +2336,6 @@
         </w:tabs>
         <w:ind w:left="720" w:hanging="360"/>
       </w:pPr>
-      <w:rPr/>
     </w:lvl>
     <w:lvl w:ilvl="1">
       <w:start w:val="1"/>
@@ -2161,7 +2348,6 @@
         </w:tabs>
         <w:ind w:left="1440" w:hanging="360"/>
       </w:pPr>
-      <w:rPr/>
     </w:lvl>
     <w:lvl w:ilvl="2">
       <w:start w:val="1"/>
@@ -2174,7 +2360,6 @@
         </w:tabs>
         <w:ind w:left="2160" w:hanging="180"/>
       </w:pPr>
-      <w:rPr/>
     </w:lvl>
     <w:lvl w:ilvl="3">
       <w:start w:val="1"/>
@@ -2187,7 +2372,6 @@
         </w:tabs>
         <w:ind w:left="2880" w:hanging="360"/>
       </w:pPr>
-      <w:rPr/>
     </w:lvl>
     <w:lvl w:ilvl="4">
       <w:start w:val="1"/>
@@ -2200,7 +2384,6 @@
         </w:tabs>
         <w:ind w:left="3600" w:hanging="360"/>
       </w:pPr>
-      <w:rPr/>
     </w:lvl>
     <w:lvl w:ilvl="5">
       <w:start w:val="1"/>
@@ -2213,7 +2396,6 @@
         </w:tabs>
         <w:ind w:left="4320" w:hanging="180"/>
       </w:pPr>
-      <w:rPr/>
     </w:lvl>
     <w:lvl w:ilvl="6">
       <w:start w:val="1"/>
@@ -2226,7 +2408,6 @@
         </w:tabs>
         <w:ind w:left="5040" w:hanging="360"/>
       </w:pPr>
-      <w:rPr/>
     </w:lvl>
     <w:lvl w:ilvl="7">
       <w:start w:val="1"/>
@@ -2239,7 +2420,6 @@
         </w:tabs>
         <w:ind w:left="5760" w:hanging="360"/>
       </w:pPr>
-      <w:rPr/>
     </w:lvl>
     <w:lvl w:ilvl="8">
       <w:start w:val="1"/>
@@ -2252,10 +2432,134 @@
         </w:tabs>
         <w:ind w:left="6480" w:hanging="180"/>
       </w:pPr>
-      <w:rPr/>
     </w:lvl>
   </w:abstractNum>
-  <w:abstractNum w:abstractNumId="2">
+  <w:abstractNum w:abstractNumId="1" w15:restartNumberingAfterBreak="0">
+    <w:nsid w:val="391A6A69"/>
+    <w:multiLevelType w:val="multilevel"/>
+    <w:tmpl w:val="2A960BA2"/>
+    <w:lvl w:ilvl="0">
+      <w:start w:val="1"/>
+      <w:numFmt w:val="none"/>
+      <w:suff w:val="nothing"/>
+      <w:lvlText w:val=""/>
+      <w:lvlJc w:val="left"/>
+      <w:pPr>
+        <w:tabs>
+          <w:tab w:val="num" w:pos="0"/>
+        </w:tabs>
+        <w:ind w:left="0" w:firstLine="0"/>
+      </w:pPr>
+    </w:lvl>
+    <w:lvl w:ilvl="1">
+      <w:start w:val="1"/>
+      <w:numFmt w:val="none"/>
+      <w:suff w:val="nothing"/>
+      <w:lvlText w:val=""/>
+      <w:lvlJc w:val="left"/>
+      <w:pPr>
+        <w:tabs>
+          <w:tab w:val="num" w:pos="0"/>
+        </w:tabs>
+        <w:ind w:left="0" w:firstLine="0"/>
+      </w:pPr>
+    </w:lvl>
+    <w:lvl w:ilvl="2">
+      <w:start w:val="1"/>
+      <w:numFmt w:val="none"/>
+      <w:suff w:val="nothing"/>
+      <w:lvlText w:val=""/>
+      <w:lvlJc w:val="left"/>
+      <w:pPr>
+        <w:tabs>
+          <w:tab w:val="num" w:pos="0"/>
+        </w:tabs>
+        <w:ind w:left="0" w:firstLine="0"/>
+      </w:pPr>
+    </w:lvl>
+    <w:lvl w:ilvl="3">
+      <w:start w:val="1"/>
+      <w:numFmt w:val="none"/>
+      <w:suff w:val="nothing"/>
+      <w:lvlText w:val=""/>
+      <w:lvlJc w:val="left"/>
+      <w:pPr>
+        <w:tabs>
+          <w:tab w:val="num" w:pos="0"/>
+        </w:tabs>
+        <w:ind w:left="0" w:firstLine="0"/>
+      </w:pPr>
+    </w:lvl>
+    <w:lvl w:ilvl="4">
+      <w:start w:val="1"/>
+      <w:numFmt w:val="none"/>
+      <w:suff w:val="nothing"/>
+      <w:lvlText w:val=""/>
+      <w:lvlJc w:val="left"/>
+      <w:pPr>
+        <w:tabs>
+          <w:tab w:val="num" w:pos="0"/>
+        </w:tabs>
+        <w:ind w:left="0" w:firstLine="0"/>
+      </w:pPr>
+    </w:lvl>
+    <w:lvl w:ilvl="5">
+      <w:start w:val="1"/>
+      <w:numFmt w:val="none"/>
+      <w:suff w:val="nothing"/>
+      <w:lvlText w:val=""/>
+      <w:lvlJc w:val="left"/>
+      <w:pPr>
+        <w:tabs>
+          <w:tab w:val="num" w:pos="0"/>
+        </w:tabs>
+        <w:ind w:left="0" w:firstLine="0"/>
+      </w:pPr>
+    </w:lvl>
+    <w:lvl w:ilvl="6">
+      <w:start w:val="1"/>
+      <w:numFmt w:val="none"/>
+      <w:suff w:val="nothing"/>
+      <w:lvlText w:val=""/>
+      <w:lvlJc w:val="left"/>
+      <w:pPr>
+        <w:tabs>
+          <w:tab w:val="num" w:pos="0"/>
+        </w:tabs>
+        <w:ind w:left="0" w:firstLine="0"/>
+      </w:pPr>
+    </w:lvl>
+    <w:lvl w:ilvl="7">
+      <w:start w:val="1"/>
+      <w:numFmt w:val="none"/>
+      <w:suff w:val="nothing"/>
+      <w:lvlText w:val=""/>
+      <w:lvlJc w:val="left"/>
+      <w:pPr>
+        <w:tabs>
+          <w:tab w:val="num" w:pos="0"/>
+        </w:tabs>
+        <w:ind w:left="0" w:firstLine="0"/>
+      </w:pPr>
+    </w:lvl>
+    <w:lvl w:ilvl="8">
+      <w:start w:val="1"/>
+      <w:numFmt w:val="none"/>
+      <w:suff w:val="nothing"/>
+      <w:lvlText w:val=""/>
+      <w:lvlJc w:val="left"/>
+      <w:pPr>
+        <w:tabs>
+          <w:tab w:val="num" w:pos="0"/>
+        </w:tabs>
+        <w:ind w:left="0" w:firstLine="0"/>
+      </w:pPr>
+    </w:lvl>
+  </w:abstractNum>
+  <w:abstractNum w:abstractNumId="2" w15:restartNumberingAfterBreak="0">
+    <w:nsid w:val="51AF60AB"/>
+    <w:multiLevelType w:val="multilevel"/>
+    <w:tmpl w:val="8A00CAE0"/>
     <w:lvl w:ilvl="0">
       <w:start w:val="1"/>
       <w:numFmt w:val="bullet"/>
@@ -2392,143 +2696,24 @@
       </w:rPr>
     </w:lvl>
   </w:abstractNum>
-  <w:abstractNum w:abstractNumId="3">
-    <w:lvl w:ilvl="0">
-      <w:start w:val="1"/>
-      <w:numFmt w:val="none"/>
-      <w:suff w:val="nothing"/>
-      <w:lvlText w:val=""/>
-      <w:lvlJc w:val="left"/>
-      <w:pPr>
-        <w:tabs>
-          <w:tab w:val="num" w:pos="0"/>
-        </w:tabs>
-        <w:ind w:left="0" w:hanging="0"/>
-      </w:pPr>
-    </w:lvl>
-    <w:lvl w:ilvl="1">
-      <w:start w:val="1"/>
-      <w:numFmt w:val="none"/>
-      <w:suff w:val="nothing"/>
-      <w:lvlText w:val=""/>
-      <w:lvlJc w:val="left"/>
-      <w:pPr>
-        <w:tabs>
-          <w:tab w:val="num" w:pos="0"/>
-        </w:tabs>
-        <w:ind w:left="0" w:hanging="0"/>
-      </w:pPr>
-    </w:lvl>
-    <w:lvl w:ilvl="2">
-      <w:start w:val="1"/>
-      <w:numFmt w:val="none"/>
-      <w:suff w:val="nothing"/>
-      <w:lvlText w:val=""/>
-      <w:lvlJc w:val="left"/>
-      <w:pPr>
-        <w:tabs>
-          <w:tab w:val="num" w:pos="0"/>
-        </w:tabs>
-        <w:ind w:left="0" w:hanging="0"/>
-      </w:pPr>
-    </w:lvl>
-    <w:lvl w:ilvl="3">
-      <w:start w:val="1"/>
-      <w:numFmt w:val="none"/>
-      <w:suff w:val="nothing"/>
-      <w:lvlText w:val=""/>
-      <w:lvlJc w:val="left"/>
-      <w:pPr>
-        <w:tabs>
-          <w:tab w:val="num" w:pos="0"/>
-        </w:tabs>
-        <w:ind w:left="0" w:hanging="0"/>
-      </w:pPr>
-    </w:lvl>
-    <w:lvl w:ilvl="4">
-      <w:start w:val="1"/>
-      <w:numFmt w:val="none"/>
-      <w:suff w:val="nothing"/>
-      <w:lvlText w:val=""/>
-      <w:lvlJc w:val="left"/>
-      <w:pPr>
-        <w:tabs>
-          <w:tab w:val="num" w:pos="0"/>
-        </w:tabs>
-        <w:ind w:left="0" w:hanging="0"/>
-      </w:pPr>
-    </w:lvl>
-    <w:lvl w:ilvl="5">
-      <w:start w:val="1"/>
-      <w:numFmt w:val="none"/>
-      <w:suff w:val="nothing"/>
-      <w:lvlText w:val=""/>
-      <w:lvlJc w:val="left"/>
-      <w:pPr>
-        <w:tabs>
-          <w:tab w:val="num" w:pos="0"/>
-        </w:tabs>
-        <w:ind w:left="0" w:hanging="0"/>
-      </w:pPr>
-    </w:lvl>
-    <w:lvl w:ilvl="6">
-      <w:start w:val="1"/>
-      <w:numFmt w:val="none"/>
-      <w:suff w:val="nothing"/>
-      <w:lvlText w:val=""/>
-      <w:lvlJc w:val="left"/>
-      <w:pPr>
-        <w:tabs>
-          <w:tab w:val="num" w:pos="0"/>
-        </w:tabs>
-        <w:ind w:left="0" w:hanging="0"/>
-      </w:pPr>
-    </w:lvl>
-    <w:lvl w:ilvl="7">
-      <w:start w:val="1"/>
-      <w:numFmt w:val="none"/>
-      <w:suff w:val="nothing"/>
-      <w:lvlText w:val=""/>
-      <w:lvlJc w:val="left"/>
-      <w:pPr>
-        <w:tabs>
-          <w:tab w:val="num" w:pos="0"/>
-        </w:tabs>
-        <w:ind w:left="0" w:hanging="0"/>
-      </w:pPr>
-    </w:lvl>
-    <w:lvl w:ilvl="8">
-      <w:start w:val="1"/>
-      <w:numFmt w:val="none"/>
-      <w:suff w:val="nothing"/>
-      <w:lvlText w:val=""/>
-      <w:lvlJc w:val="left"/>
-      <w:pPr>
-        <w:tabs>
-          <w:tab w:val="num" w:pos="0"/>
-        </w:tabs>
-        <w:ind w:left="0" w:hanging="0"/>
-      </w:pPr>
-    </w:lvl>
-  </w:abstractNum>
   <w:num w:numId="1">
-    <w:abstractNumId w:val="1"/>
+    <w:abstractNumId w:val="0"/>
   </w:num>
   <w:num w:numId="2">
     <w:abstractNumId w:val="2"/>
   </w:num>
   <w:num w:numId="3">
-    <w:abstractNumId w:val="3"/>
+    <w:abstractNumId w:val="1"/>
   </w:num>
 </w:numbering>
 </file>
 
 <file path=word/styles.xml><?xml version="1.0" encoding="utf-8"?>
-<w:styles xmlns:w="http://schemas.openxmlformats.org/wordprocessingml/2006/main" xmlns:w14="http://schemas.microsoft.com/office/word/2010/wordml" xmlns:mc="http://schemas.openxmlformats.org/markup-compatibility/2006" mc:Ignorable="w14">
+<w:styles xmlns:mc="http://schemas.openxmlformats.org/markup-compatibility/2006" xmlns:r="http://schemas.openxmlformats.org/officeDocument/2006/relationships" xmlns:w="http://schemas.openxmlformats.org/wordprocessingml/2006/main" xmlns:w14="http://schemas.microsoft.com/office/word/2010/wordml" xmlns:w15="http://schemas.microsoft.com/office/word/2012/wordml" xmlns:w16cex="http://schemas.microsoft.com/office/word/2018/wordml/cex" xmlns:w16cid="http://schemas.microsoft.com/office/word/2016/wordml/cid" xmlns:w16="http://schemas.microsoft.com/office/word/2018/wordml" xmlns:w16sdtdh="http://schemas.microsoft.com/office/word/2020/wordml/sdtdatahash" xmlns:w16se="http://schemas.microsoft.com/office/word/2015/wordml/symex" mc:Ignorable="w14 w15 w16se w16cid w16 w16cex w16sdtdh">
   <w:docDefaults>
     <w:rPrDefault>
       <w:rPr>
-        <w:rFonts w:ascii="Calibri" w:hAnsi="Calibri" w:eastAsia="Calibri" w:cs="" w:asciiTheme="minorHAnsi" w:cstheme="minorBidi" w:eastAsiaTheme="minorHAnsi" w:hAnsiTheme="minorHAnsi"/>
+        <w:rFonts w:asciiTheme="minorHAnsi" w:eastAsiaTheme="minorHAnsi" w:hAnsiTheme="minorHAnsi" w:cstheme="minorBidi"/>
         <w:sz w:val="22"/>
         <w:szCs w:val="22"/>
         <w:lang w:val="es-ES" w:eastAsia="en-US" w:bidi="ar-SA"/>
@@ -2536,21 +2721,21 @@
     </w:rPrDefault>
     <w:pPrDefault>
       <w:pPr>
-        <w:suppressAutoHyphens w:val="true"/>
+        <w:suppressAutoHyphens/>
       </w:pPr>
     </w:pPrDefault>
   </w:docDefaults>
   <w:latentStyles w:defLockedState="0" w:defUIPriority="99" w:defSemiHidden="0" w:defUnhideWhenUsed="0" w:defQFormat="0" w:count="376">
     <w:lsdException w:name="Normal" w:uiPriority="0" w:qFormat="1"/>
     <w:lsdException w:name="heading 1" w:uiPriority="9" w:qFormat="1"/>
-    <w:lsdException w:name="heading 2" w:uiPriority="9" w:semiHidden="1" w:unhideWhenUsed="1" w:qFormat="1"/>
-    <w:lsdException w:name="heading 3" w:uiPriority="9" w:semiHidden="1" w:unhideWhenUsed="1" w:qFormat="1"/>
-    <w:lsdException w:name="heading 4" w:uiPriority="9" w:semiHidden="1" w:unhideWhenUsed="1" w:qFormat="1"/>
-    <w:lsdException w:name="heading 5" w:uiPriority="9" w:semiHidden="1" w:unhideWhenUsed="1" w:qFormat="1"/>
-    <w:lsdException w:name="heading 6" w:uiPriority="9" w:semiHidden="1" w:unhideWhenUsed="1" w:qFormat="1"/>
-    <w:lsdException w:name="heading 7" w:uiPriority="9" w:semiHidden="1" w:unhideWhenUsed="1" w:qFormat="1"/>
-    <w:lsdException w:name="heading 8" w:uiPriority="9" w:semiHidden="1" w:unhideWhenUsed="1" w:qFormat="1"/>
-    <w:lsdException w:name="heading 9" w:uiPriority="9" w:semiHidden="1" w:unhideWhenUsed="1" w:qFormat="1"/>
+    <w:lsdException w:name="heading 2" w:semiHidden="1" w:uiPriority="9" w:unhideWhenUsed="1" w:qFormat="1"/>
+    <w:lsdException w:name="heading 3" w:semiHidden="1" w:uiPriority="9" w:unhideWhenUsed="1" w:qFormat="1"/>
+    <w:lsdException w:name="heading 4" w:semiHidden="1" w:uiPriority="9" w:unhideWhenUsed="1" w:qFormat="1"/>
+    <w:lsdException w:name="heading 5" w:semiHidden="1" w:uiPriority="9" w:unhideWhenUsed="1" w:qFormat="1"/>
+    <w:lsdException w:name="heading 6" w:semiHidden="1" w:uiPriority="9" w:unhideWhenUsed="1" w:qFormat="1"/>
+    <w:lsdException w:name="heading 7" w:semiHidden="1" w:uiPriority="9" w:unhideWhenUsed="1" w:qFormat="1"/>
+    <w:lsdException w:name="heading 8" w:semiHidden="1" w:uiPriority="9" w:unhideWhenUsed="1" w:qFormat="1"/>
+    <w:lsdException w:name="heading 9" w:semiHidden="1" w:uiPriority="9" w:unhideWhenUsed="1" w:qFormat="1"/>
     <w:lsdException w:name="index 1" w:semiHidden="1" w:unhideWhenUsed="1"/>
     <w:lsdException w:name="index 2" w:semiHidden="1" w:unhideWhenUsed="1"/>
     <w:lsdException w:name="index 3" w:semiHidden="1" w:unhideWhenUsed="1"/>
@@ -2560,22 +2745,22 @@
     <w:lsdException w:name="index 7" w:semiHidden="1" w:unhideWhenUsed="1"/>
     <w:lsdException w:name="index 8" w:semiHidden="1" w:unhideWhenUsed="1"/>
     <w:lsdException w:name="index 9" w:semiHidden="1" w:unhideWhenUsed="1"/>
-    <w:lsdException w:name="toc 1" w:uiPriority="39" w:semiHidden="1" w:unhideWhenUsed="1"/>
-    <w:lsdException w:name="toc 2" w:uiPriority="39" w:semiHidden="1" w:unhideWhenUsed="1"/>
-    <w:lsdException w:name="toc 3" w:uiPriority="39" w:semiHidden="1" w:unhideWhenUsed="1"/>
-    <w:lsdException w:name="toc 4" w:uiPriority="39" w:semiHidden="1" w:unhideWhenUsed="1"/>
-    <w:lsdException w:name="toc 5" w:uiPriority="39" w:semiHidden="1" w:unhideWhenUsed="1"/>
-    <w:lsdException w:name="toc 6" w:uiPriority="39" w:semiHidden="1" w:unhideWhenUsed="1"/>
-    <w:lsdException w:name="toc 7" w:uiPriority="39" w:semiHidden="1" w:unhideWhenUsed="1"/>
-    <w:lsdException w:name="toc 8" w:uiPriority="39" w:semiHidden="1" w:unhideWhenUsed="1"/>
-    <w:lsdException w:name="toc 9" w:uiPriority="39" w:semiHidden="1" w:unhideWhenUsed="1"/>
+    <w:lsdException w:name="toc 1" w:semiHidden="1" w:uiPriority="39" w:unhideWhenUsed="1"/>
+    <w:lsdException w:name="toc 2" w:semiHidden="1" w:uiPriority="39" w:unhideWhenUsed="1"/>
+    <w:lsdException w:name="toc 3" w:semiHidden="1" w:uiPriority="39" w:unhideWhenUsed="1"/>
+    <w:lsdException w:name="toc 4" w:semiHidden="1" w:uiPriority="39" w:unhideWhenUsed="1"/>
+    <w:lsdException w:name="toc 5" w:semiHidden="1" w:uiPriority="39" w:unhideWhenUsed="1"/>
+    <w:lsdException w:name="toc 6" w:semiHidden="1" w:uiPriority="39" w:unhideWhenUsed="1"/>
+    <w:lsdException w:name="toc 7" w:semiHidden="1" w:uiPriority="39" w:unhideWhenUsed="1"/>
+    <w:lsdException w:name="toc 8" w:semiHidden="1" w:uiPriority="39" w:unhideWhenUsed="1"/>
+    <w:lsdException w:name="toc 9" w:semiHidden="1" w:uiPriority="39" w:unhideWhenUsed="1"/>
     <w:lsdException w:name="Normal Indent" w:semiHidden="1" w:unhideWhenUsed="1"/>
     <w:lsdException w:name="footnote text" w:semiHidden="1" w:unhideWhenUsed="1"/>
     <w:lsdException w:name="annotation text" w:semiHidden="1" w:unhideWhenUsed="1"/>
     <w:lsdException w:name="header" w:semiHidden="1" w:unhideWhenUsed="1"/>
     <w:lsdException w:name="footer" w:semiHidden="1" w:unhideWhenUsed="1"/>
     <w:lsdException w:name="index heading" w:semiHidden="1" w:unhideWhenUsed="1"/>
-    <w:lsdException w:name="caption" w:uiPriority="35" w:semiHidden="1" w:unhideWhenUsed="1" w:qFormat="1"/>
+    <w:lsdException w:name="caption" w:semiHidden="1" w:uiPriority="35" w:unhideWhenUsed="1" w:qFormat="1"/>
     <w:lsdException w:name="table of figures" w:semiHidden="1" w:unhideWhenUsed="1"/>
     <w:lsdException w:name="envelope address" w:semiHidden="1" w:unhideWhenUsed="1"/>
     <w:lsdException w:name="envelope return" w:semiHidden="1" w:unhideWhenUsed="1"/>
@@ -2606,7 +2791,7 @@
     <w:lsdException w:name="Title" w:uiPriority="10" w:qFormat="1"/>
     <w:lsdException w:name="Closing" w:semiHidden="1" w:unhideWhenUsed="1"/>
     <w:lsdException w:name="Signature" w:semiHidden="1" w:unhideWhenUsed="1"/>
-    <w:lsdException w:name="Default Paragraph Font" w:uiPriority="1" w:semiHidden="1" w:unhideWhenUsed="1"/>
+    <w:lsdException w:name="Default Paragraph Font" w:semiHidden="1" w:uiPriority="1" w:unhideWhenUsed="1"/>
     <w:lsdException w:name="Body Text" w:semiHidden="1" w:unhideWhenUsed="1"/>
     <w:lsdException w:name="Body Text Indent" w:semiHidden="1" w:unhideWhenUsed="1"/>
     <w:lsdException w:name="List Continue" w:semiHidden="1" w:unhideWhenUsed="1"/>
@@ -2806,8 +2991,8 @@
     <w:lsdException w:name="Subtle Reference" w:uiPriority="31" w:qFormat="1"/>
     <w:lsdException w:name="Intense Reference" w:uiPriority="32" w:qFormat="1"/>
     <w:lsdException w:name="Book Title" w:uiPriority="33" w:qFormat="1"/>
-    <w:lsdException w:name="Bibliography" w:uiPriority="37" w:semiHidden="1" w:unhideWhenUsed="1"/>
-    <w:lsdException w:name="TOC Heading" w:uiPriority="39" w:semiHidden="1" w:unhideWhenUsed="1" w:qFormat="1"/>
+    <w:lsdException w:name="Bibliography" w:semiHidden="1" w:uiPriority="37" w:unhideWhenUsed="1"/>
+    <w:lsdException w:name="TOC Heading" w:semiHidden="1" w:uiPriority="39" w:unhideWhenUsed="1" w:qFormat="1"/>
     <w:lsdException w:name="Plain Table 1" w:uiPriority="41"/>
     <w:lsdException w:name="Plain Table 2" w:uiPriority="42"/>
     <w:lsdException w:name="Plain Table 3" w:uiPriority="43"/>
@@ -2918,47 +3103,54 @@
     <w:lsdException w:name="Unresolved Mention" w:semiHidden="1" w:unhideWhenUsed="1"/>
     <w:lsdException w:name="Smart Link" w:semiHidden="1" w:unhideWhenUsed="1"/>
   </w:latentStyles>
-  <w:style w:type="paragraph" w:styleId="Normal" w:default="1">
+  <w:style w:type="paragraph" w:default="1" w:styleId="Normal">
     <w:name w:val="Normal"/>
     <w:qFormat/>
     <w:pPr>
-      <w:widowControl/>
-      <w:suppressAutoHyphens w:val="true"/>
-      <w:bidi w:val="0"/>
-      <w:spacing w:lineRule="auto" w:line="259" w:before="0" w:after="160"/>
-      <w:jc w:val="left"/>
+      <w:spacing w:after="160" w:line="259" w:lineRule="auto"/>
     </w:pPr>
-    <w:rPr>
-      <w:rFonts w:ascii="Calibri" w:hAnsi="Calibri" w:eastAsia="Calibri" w:cs="" w:asciiTheme="minorHAnsi" w:cstheme="minorBidi" w:eastAsiaTheme="minorHAnsi" w:hAnsiTheme="minorHAnsi"/>
-      <w:color w:val="auto"/>
-      <w:kern w:val="0"/>
-      <w:sz w:val="22"/>
-      <w:szCs w:val="22"/>
-      <w:lang w:val="es-ES" w:eastAsia="en-US" w:bidi="ar-SA"/>
-    </w:rPr>
   </w:style>
-  <w:style w:type="character" w:styleId="DefaultParagraphFont" w:default="1">
+  <w:style w:type="character" w:default="1" w:styleId="Fuentedeprrafopredeter">
     <w:name w:val="Default Paragraph Font"/>
     <w:uiPriority w:val="1"/>
     <w:semiHidden/>
     <w:unhideWhenUsed/>
-    <w:qFormat/>
-    <w:rPr/>
   </w:style>
-  <w:style w:type="character" w:styleId="Hyperlink">
+  <w:style w:type="table" w:default="1" w:styleId="Tablanormal">
+    <w:name w:val="Normal Table"/>
+    <w:uiPriority w:val="99"/>
+    <w:semiHidden/>
+    <w:unhideWhenUsed/>
+    <w:tblPr>
+      <w:tblInd w:w="0" w:type="dxa"/>
+      <w:tblCellMar>
+        <w:top w:w="0" w:type="dxa"/>
+        <w:left w:w="108" w:type="dxa"/>
+        <w:bottom w:w="0" w:type="dxa"/>
+        <w:right w:w="108" w:type="dxa"/>
+      </w:tblCellMar>
+    </w:tblPr>
+  </w:style>
+  <w:style w:type="numbering" w:default="1" w:styleId="Sinlista">
+    <w:name w:val="No List"/>
+    <w:uiPriority w:val="99"/>
+    <w:semiHidden/>
+    <w:unhideWhenUsed/>
+  </w:style>
+  <w:style w:type="character" w:styleId="Hipervnculo">
     <w:name w:val="Hyperlink"/>
-    <w:basedOn w:val="DefaultParagraphFont"/>
+    <w:basedOn w:val="Fuentedeprrafopredeter"/>
     <w:uiPriority w:val="99"/>
     <w:unhideWhenUsed/>
     <w:rsid w:val="00386770"/>
     <w:rPr>
-      <w:color w:themeColor="hyperlink" w:val="0563C1"/>
+      <w:color w:val="0563C1" w:themeColor="hyperlink"/>
       <w:u w:val="single"/>
     </w:rPr>
   </w:style>
-  <w:style w:type="character" w:styleId="UnresolvedMention">
+  <w:style w:type="character" w:styleId="Mencinsinresolver">
     <w:name w:val="Unresolved Mention"/>
-    <w:basedOn w:val="DefaultParagraphFont"/>
+    <w:basedOn w:val="Fuentedeprrafopredeter"/>
     <w:uiPriority w:val="99"/>
     <w:semiHidden/>
     <w:unhideWhenUsed/>
@@ -2966,42 +3158,40 @@
     <w:rsid w:val="00386770"/>
     <w:rPr>
       <w:color w:val="605E5C"/>
-      <w:shd w:fill="E1DFDD" w:val="clear"/>
+      <w:shd w:val="clear" w:color="auto" w:fill="E1DFDD"/>
     </w:rPr>
   </w:style>
-  <w:style w:type="paragraph" w:styleId="Heading">
+  <w:style w:type="paragraph" w:customStyle="1" w:styleId="Heading">
     <w:name w:val="Heading"/>
     <w:basedOn w:val="Normal"/>
-    <w:next w:val="BodyText"/>
+    <w:next w:val="Textoindependiente"/>
     <w:qFormat/>
     <w:pPr>
-      <w:keepNext w:val="true"/>
+      <w:keepNext/>
       <w:spacing w:before="240" w:after="120"/>
     </w:pPr>
     <w:rPr>
-      <w:rFonts w:ascii="Liberation Sans" w:hAnsi="Liberation Sans" w:eastAsia="Noto Sans CJK SC" w:cs="Noto Sans Devanagari"/>
+      <w:rFonts w:ascii="Liberation Sans" w:eastAsia="Noto Sans CJK SC" w:hAnsi="Liberation Sans" w:cs="Noto Sans Devanagari"/>
       <w:sz w:val="28"/>
       <w:szCs w:val="28"/>
     </w:rPr>
   </w:style>
-  <w:style w:type="paragraph" w:styleId="BodyText">
+  <w:style w:type="paragraph" w:styleId="Textoindependiente">
     <w:name w:val="Body Text"/>
     <w:basedOn w:val="Normal"/>
     <w:pPr>
-      <w:spacing w:lineRule="auto" w:line="276" w:before="0" w:after="140"/>
+      <w:spacing w:after="140" w:line="276" w:lineRule="auto"/>
     </w:pPr>
-    <w:rPr/>
   </w:style>
-  <w:style w:type="paragraph" w:styleId="List">
+  <w:style w:type="paragraph" w:styleId="Lista">
     <w:name w:val="List"/>
-    <w:basedOn w:val="BodyText"/>
-    <w:pPr/>
+    <w:basedOn w:val="Textoindependiente"/>
     <w:rPr>
       <w:rFonts w:cs="Noto Sans Devanagari"/>
     </w:rPr>
   </w:style>
-  <w:style w:type="paragraph" w:styleId="Caption">
-    <w:name w:val="Caption"/>
+  <w:style w:type="paragraph" w:styleId="Descripcin">
+    <w:name w:val="caption"/>
     <w:basedOn w:val="Normal"/>
     <w:qFormat/>
     <w:pPr>
@@ -3016,7 +3206,7 @@
       <w:szCs w:val="24"/>
     </w:rPr>
   </w:style>
-  <w:style w:type="paragraph" w:styleId="Index">
+  <w:style w:type="paragraph" w:customStyle="1" w:styleId="Index">
     <w:name w:val="Index"/>
     <w:basedOn w:val="Normal"/>
     <w:qFormat/>
@@ -3027,92 +3217,69 @@
       <w:rFonts w:cs="Noto Sans Devanagari"/>
     </w:rPr>
   </w:style>
-  <w:style w:type="paragraph" w:styleId="ListParagraph">
+  <w:style w:type="paragraph" w:styleId="Prrafodelista">
     <w:name w:val="List Paragraph"/>
     <w:basedOn w:val="Normal"/>
     <w:uiPriority w:val="34"/>
     <w:qFormat/>
-    <w:rsid w:val="009830f0"/>
+    <w:rsid w:val="009830F0"/>
     <w:pPr>
-      <w:spacing w:before="0" w:after="160"/>
       <w:ind w:left="720"/>
       <w:contextualSpacing/>
     </w:pPr>
-    <w:rPr/>
-  </w:style>
-  <w:style w:type="numbering" w:styleId="NoList" w:default="1">
-    <w:name w:val="No List"/>
-    <w:uiPriority w:val="99"/>
-    <w:semiHidden/>
-    <w:unhideWhenUsed/>
-    <w:qFormat/>
-  </w:style>
-  <w:style w:type="table" w:default="1" w:styleId="Tablanormal">
-    <w:name w:val="Normal Table"/>
-    <w:uiPriority w:val="99"/>
-    <w:semiHidden/>
-    <w:unhideWhenUsed/>
-    <w:tblPr>
-      <w:tblCellMar>
-        <w:top w:w="0" w:type="dxa"/>
-        <w:left w:w="108" w:type="dxa"/>
-        <w:bottom w:w="0" w:type="dxa"/>
-        <w:right w:w="108" w:type="dxa"/>
-      </w:tblCellMar>
-    </w:tblPr>
   </w:style>
 </w:styles>
 </file>
 
 <file path=word/theme/theme1.xml><?xml version="1.0" encoding="utf-8"?>
-<a:theme xmlns:a="http://schemas.openxmlformats.org/drawingml/2006/main" xmlns:r="http://schemas.openxmlformats.org/officeDocument/2006/relationships" name="Tema de Office">
+<a:theme xmlns:a="http://schemas.openxmlformats.org/drawingml/2006/main" name="Tema de Office">
   <a:themeElements>
     <a:clrScheme name="Office">
       <a:dk1>
         <a:srgbClr val="000000"/>
       </a:dk1>
       <a:lt1>
-        <a:srgbClr val="ffffff"/>
+        <a:srgbClr val="FFFFFF"/>
       </a:lt1>
       <a:dk2>
-        <a:srgbClr val="44546a"/>
+        <a:srgbClr val="44546A"/>
       </a:dk2>
       <a:lt2>
-        <a:srgbClr val="e7e6e6"/>
+        <a:srgbClr val="E7E6E6"/>
       </a:lt2>
       <a:accent1>
-        <a:srgbClr val="4472c4"/>
+        <a:srgbClr val="4472C4"/>
       </a:accent1>
       <a:accent2>
-        <a:srgbClr val="ed7d31"/>
+        <a:srgbClr val="ED7D31"/>
       </a:accent2>
       <a:accent3>
-        <a:srgbClr val="a5a5a5"/>
+        <a:srgbClr val="A5A5A5"/>
       </a:accent3>
       <a:accent4>
-        <a:srgbClr val="ffc000"/>
+        <a:srgbClr val="FFC000"/>
       </a:accent4>
       <a:accent5>
-        <a:srgbClr val="5b9bd5"/>
+        <a:srgbClr val="5B9BD5"/>
       </a:accent5>
       <a:accent6>
-        <a:srgbClr val="70ad47"/>
+        <a:srgbClr val="70AD47"/>
       </a:accent6>
       <a:hlink>
-        <a:srgbClr val="0563c1"/>
+        <a:srgbClr val="0563C1"/>
       </a:hlink>
       <a:folHlink>
-        <a:srgbClr val="954f72"/>
+        <a:srgbClr val="954F72"/>
       </a:folHlink>
     </a:clrScheme>
     <a:fontScheme name="Office">
       <a:majorFont>
-        <a:latin typeface="Calibri Light" panose="020F0302020204030204" pitchFamily="0" charset="1"/>
+        <a:latin typeface="Calibri Light" panose="020F0302020204030204"/>
         <a:ea typeface=""/>
         <a:cs typeface=""/>
       </a:majorFont>
       <a:minorFont>
-        <a:latin typeface="Calibri" panose="020F0502020204030204" pitchFamily="0" charset="1"/>
+        <a:latin typeface="Calibri" panose="020F0502020204030204"/>
         <a:ea typeface=""/>
         <a:cs typeface=""/>
       </a:minorFont>
@@ -3144,7 +3311,7 @@
             </a:gs>
           </a:gsLst>
           <a:lin ang="5400000" scaled="0"/>
-          <a:tileRect l="0" t="0" r="0" b="0"/>
+          <a:tileRect/>
         </a:gradFill>
         <a:gradFill>
           <a:gsLst>
@@ -3168,7 +3335,7 @@
             </a:gs>
           </a:gsLst>
           <a:lin ang="5400000" scaled="0"/>
-          <a:tileRect l="0" t="0" r="0" b="0"/>
+          <a:tileRect/>
         </a:gradFill>
       </a:fillStyleLst>
       <a:lnStyleLst>
@@ -3228,10 +3395,12 @@
             </a:gs>
           </a:gsLst>
           <a:lin ang="5400000" scaled="0"/>
-          <a:tileRect l="0" t="0" r="0" b="0"/>
+          <a:tileRect/>
         </a:gradFill>
       </a:bgFillStyleLst>
     </a:fmtScheme>
   </a:themeElements>
+  <a:objectDefaults/>
+  <a:extraClrSchemeLst/>
 </a:theme>
 </file>
</xml_diff>